<commit_message>
Update file in G
Update
</commit_message>
<xml_diff>
--- a/G/A_Vocabulary_of_the_Shanghai_Dialect-images-50.docx
+++ b/G/A_Vocabulary_of_the_Shanghai_Dialect-images-50.docx
@@ -24,7 +24,19 @@
             <w:tcW w:w="8640" w:type="dxa"/>
           </w:tcPr>
           <w:p>
-            <w:r>
+            <w:pPr>
+              <w:rPr>
+                <w:rFonts w:ascii="Times New Roman" w:eastAsia="SimSun" w:hAnsi="Times New Roman" w:cs="Times New Roman"/>
+                <w:sz w:val="24"/>
+                <w:szCs w:val="24"/>
+              </w:rPr>
+            </w:pPr>
+            <w:r>
+              <w:rPr>
+                <w:rFonts w:ascii="Times New Roman" w:eastAsia="SimSun" w:hAnsi="Times New Roman" w:cs="Times New Roman"/>
+                <w:sz w:val="24"/>
+                <w:szCs w:val="24"/>
+              </w:rPr>
               <w:t xml:space="preserve"> </w:t>
             </w:r>
           </w:p>
@@ -36,8 +48,46 @@
             <w:tcW w:w="8640" w:type="dxa"/>
           </w:tcPr>
           <w:p>
-            <w:r>
-              <w:t>Goat, eS san yang.</w:t>
+            <w:pPr>
+              <w:rPr>
+                <w:rFonts w:ascii="Times New Roman" w:eastAsia="SimSun" w:hAnsi="Times New Roman" w:cs="Times New Roman"/>
+                <w:sz w:val="24"/>
+                <w:szCs w:val="24"/>
+              </w:rPr>
+            </w:pPr>
+            <w:r>
+              <w:rPr>
+                <w:rFonts w:ascii="Times New Roman" w:eastAsia="SimSun" w:hAnsi="Times New Roman" w:cs="Times New Roman"/>
+                <w:sz w:val="24"/>
+                <w:szCs w:val="24"/>
+              </w:rPr>
+              <w:t xml:space="preserve">Goat, </w:t>
+            </w:r>
+            <w:r>
+              <w:rPr>
+                <w:rFonts w:ascii="Times New Roman" w:eastAsia="SimSun" w:hAnsi="Times New Roman" w:cs="Times New Roman"/>
+                <w:sz w:val="24"/>
+                <w:szCs w:val="24"/>
+                <w:lang w:eastAsia="zh-CN"/>
+              </w:rPr>
+              <w:t>山羊</w:t>
+            </w:r>
+            <w:r>
+              <w:rPr>
+                <w:rFonts w:ascii="Times New Roman" w:eastAsia="SimSun" w:hAnsi="Times New Roman" w:cs="Times New Roman"/>
+                <w:sz w:val="24"/>
+                <w:szCs w:val="24"/>
+                <w:lang w:eastAsia="zh-CN"/>
+              </w:rPr>
+              <w:t xml:space="preserve">, </w:t>
+            </w:r>
+            <w:r>
+              <w:rPr>
+                <w:rFonts w:ascii="Times New Roman" w:eastAsia="SimSun" w:hAnsi="Times New Roman" w:cs="Times New Roman"/>
+                <w:sz w:val="24"/>
+                <w:szCs w:val="24"/>
+              </w:rPr>
+              <w:t>san yang.</w:t>
             </w:r>
           </w:p>
         </w:tc>
@@ -48,8 +98,46 @@
             <w:tcW w:w="8640" w:type="dxa"/>
           </w:tcPr>
           <w:p>
-            <w:r>
-              <w:t>Go-between, AM A, mé ninn.</w:t>
+            <w:pPr>
+              <w:rPr>
+                <w:rFonts w:ascii="Times New Roman" w:eastAsia="SimSun" w:hAnsi="Times New Roman" w:cs="Times New Roman"/>
+                <w:sz w:val="24"/>
+                <w:szCs w:val="24"/>
+              </w:rPr>
+            </w:pPr>
+            <w:r>
+              <w:rPr>
+                <w:rFonts w:ascii="Times New Roman" w:eastAsia="SimSun" w:hAnsi="Times New Roman" w:cs="Times New Roman"/>
+                <w:sz w:val="24"/>
+                <w:szCs w:val="24"/>
+              </w:rPr>
+              <w:t xml:space="preserve">Go-between, </w:t>
+            </w:r>
+            <w:r>
+              <w:rPr>
+                <w:rFonts w:ascii="Times New Roman" w:eastAsia="SimSun" w:hAnsi="Times New Roman" w:cs="Times New Roman"/>
+                <w:sz w:val="24"/>
+                <w:szCs w:val="24"/>
+                <w:lang w:eastAsia="zh-CN"/>
+              </w:rPr>
+              <w:t>媒人</w:t>
+            </w:r>
+            <w:r>
+              <w:rPr>
+                <w:rFonts w:ascii="Times New Roman" w:eastAsia="SimSun" w:hAnsi="Times New Roman" w:cs="Times New Roman"/>
+                <w:sz w:val="24"/>
+                <w:szCs w:val="24"/>
+                <w:lang w:eastAsia="zh-CN"/>
+              </w:rPr>
+              <w:t xml:space="preserve">, </w:t>
+            </w:r>
+            <w:r>
+              <w:rPr>
+                <w:rFonts w:ascii="Times New Roman" w:eastAsia="SimSun" w:hAnsi="Times New Roman" w:cs="Times New Roman"/>
+                <w:sz w:val="24"/>
+                <w:szCs w:val="24"/>
+              </w:rPr>
+              <w:t>mé ninn.</w:t>
             </w:r>
           </w:p>
         </w:tc>
@@ -60,8 +148,252 @@
             <w:tcW w:w="8640" w:type="dxa"/>
           </w:tcPr>
           <w:p>
-            <w:r>
-              <w:t>God, Ff zang' ti’, (according to</w:t>
+            <w:pPr>
+              <w:rPr>
+                <w:rFonts w:ascii="Times New Roman" w:eastAsia="SimSun" w:hAnsi="Times New Roman" w:cs="Times New Roman"/>
+                <w:sz w:val="24"/>
+                <w:szCs w:val="24"/>
+              </w:rPr>
+            </w:pPr>
+            <w:r>
+              <w:rPr>
+                <w:rFonts w:ascii="Times New Roman" w:eastAsia="SimSun" w:hAnsi="Times New Roman" w:cs="Times New Roman"/>
+                <w:sz w:val="24"/>
+                <w:szCs w:val="24"/>
+              </w:rPr>
+              <w:t xml:space="preserve">God, </w:t>
+            </w:r>
+            <w:r>
+              <w:rPr>
+                <w:rFonts w:ascii="Times New Roman" w:eastAsia="SimSun" w:hAnsi="Times New Roman" w:cs="Times New Roman"/>
+                <w:sz w:val="24"/>
+                <w:szCs w:val="24"/>
+                <w:lang w:eastAsia="zh-CN"/>
+              </w:rPr>
+              <w:t>上帝</w:t>
+            </w:r>
+            <w:r>
+              <w:rPr>
+                <w:rFonts w:ascii="Times New Roman" w:eastAsia="SimSun" w:hAnsi="Times New Roman" w:cs="Times New Roman"/>
+                <w:sz w:val="24"/>
+                <w:szCs w:val="24"/>
+                <w:lang w:eastAsia="zh-CN"/>
+              </w:rPr>
+              <w:t xml:space="preserve">, </w:t>
+            </w:r>
+            <w:r>
+              <w:rPr>
+                <w:rFonts w:ascii="Times New Roman" w:eastAsia="SimSun" w:hAnsi="Times New Roman" w:cs="Times New Roman"/>
+                <w:sz w:val="24"/>
+                <w:szCs w:val="24"/>
+              </w:rPr>
+              <w:t>zang</w:t>
+            </w:r>
+            <w:r>
+              <w:rPr>
+                <w:rFonts w:ascii="Times New Roman" w:eastAsia="SimSun" w:hAnsi="Times New Roman" w:cs="Times New Roman"/>
+                <w:sz w:val="24"/>
+                <w:szCs w:val="24"/>
+              </w:rPr>
+              <w:t>’</w:t>
+            </w:r>
+            <w:r>
+              <w:rPr>
+                <w:rFonts w:ascii="Times New Roman" w:eastAsia="SimSun" w:hAnsi="Times New Roman" w:cs="Times New Roman"/>
+                <w:sz w:val="24"/>
+                <w:szCs w:val="24"/>
+              </w:rPr>
+              <w:t xml:space="preserve"> t</w:t>
+            </w:r>
+            <w:r>
+              <w:rPr>
+                <w:rFonts w:ascii="Times New Roman" w:eastAsia="SimSun" w:hAnsi="Times New Roman" w:cs="Times New Roman"/>
+                <w:sz w:val="24"/>
+                <w:szCs w:val="24"/>
+              </w:rPr>
+              <w:t>í’</w:t>
+            </w:r>
+            <w:r>
+              <w:rPr>
+                <w:rFonts w:ascii="Times New Roman" w:eastAsia="SimSun" w:hAnsi="Times New Roman" w:cs="Times New Roman"/>
+                <w:sz w:val="24"/>
+                <w:szCs w:val="24"/>
+              </w:rPr>
+              <w:t>, (according to</w:t>
+            </w:r>
+            <w:r>
+              <w:rPr>
+                <w:rFonts w:ascii="Times New Roman" w:eastAsia="SimSun" w:hAnsi="Times New Roman" w:cs="Times New Roman"/>
+                <w:sz w:val="24"/>
+                <w:szCs w:val="24"/>
+              </w:rPr>
+              <w:t xml:space="preserve"> some)</w:t>
+            </w:r>
+            <w:r>
+              <w:rPr>
+                <w:rFonts w:ascii="Times New Roman" w:eastAsia="SimSun" w:hAnsi="Times New Roman" w:cs="Times New Roman"/>
+                <w:sz w:val="24"/>
+                <w:szCs w:val="24"/>
+                <w:lang w:eastAsia="zh-CN"/>
+              </w:rPr>
+              <w:t xml:space="preserve"> </w:t>
+            </w:r>
+            <w:r>
+              <w:rPr>
+                <w:rFonts w:ascii="Times New Roman" w:eastAsia="SimSun" w:hAnsi="Times New Roman" w:cs="Times New Roman"/>
+                <w:sz w:val="24"/>
+                <w:szCs w:val="24"/>
+                <w:lang w:eastAsia="zh-CN"/>
+              </w:rPr>
+              <w:t>天主</w:t>
+            </w:r>
+            <w:r>
+              <w:rPr>
+                <w:rFonts w:ascii="Times New Roman" w:eastAsia="SimSun" w:hAnsi="Times New Roman" w:cs="Times New Roman"/>
+                <w:sz w:val="24"/>
+                <w:szCs w:val="24"/>
+                <w:lang w:eastAsia="zh-CN"/>
+              </w:rPr>
+              <w:t>,</w:t>
+            </w:r>
+            <w:r>
+              <w:rPr>
+                <w:rFonts w:ascii="Times New Roman" w:eastAsia="SimSun" w:hAnsi="Times New Roman" w:cs="Times New Roman"/>
+                <w:sz w:val="24"/>
+                <w:szCs w:val="24"/>
+                <w:lang w:eastAsia="zh-CN"/>
+              </w:rPr>
+              <w:t xml:space="preserve"> </w:t>
+            </w:r>
+            <w:r>
+              <w:rPr>
+                <w:rFonts w:ascii="Times New Roman" w:eastAsia="SimSun" w:hAnsi="Times New Roman" w:cs="Times New Roman"/>
+                <w:sz w:val="24"/>
+                <w:szCs w:val="24"/>
+              </w:rPr>
+              <w:t xml:space="preserve"> t’ien ‘tsû,</w:t>
+            </w:r>
+            <w:r>
+              <w:rPr>
+                <w:rFonts w:ascii="Times New Roman" w:eastAsia="SimSun" w:hAnsi="Times New Roman" w:cs="Times New Roman"/>
+                <w:sz w:val="24"/>
+                <w:szCs w:val="24"/>
+                <w:lang w:eastAsia="zh-CN"/>
+              </w:rPr>
+              <w:t xml:space="preserve"> </w:t>
+            </w:r>
+            <w:r>
+              <w:rPr>
+                <w:rFonts w:ascii="Times New Roman" w:eastAsia="SimSun" w:hAnsi="Times New Roman" w:cs="Times New Roman"/>
+                <w:sz w:val="24"/>
+                <w:szCs w:val="24"/>
+                <w:lang w:eastAsia="zh-CN"/>
+              </w:rPr>
+              <w:t>真神</w:t>
+            </w:r>
+            <w:r>
+              <w:rPr>
+                <w:rFonts w:ascii="Times New Roman" w:eastAsia="SimSun" w:hAnsi="Times New Roman" w:cs="Times New Roman"/>
+                <w:sz w:val="24"/>
+                <w:szCs w:val="24"/>
+                <w:lang w:eastAsia="zh-CN"/>
+              </w:rPr>
+              <w:t xml:space="preserve">, </w:t>
+            </w:r>
+            <w:r>
+              <w:rPr>
+                <w:rFonts w:ascii="Times New Roman" w:eastAsia="SimSun" w:hAnsi="Times New Roman" w:cs="Times New Roman"/>
+                <w:sz w:val="24"/>
+                <w:szCs w:val="24"/>
+              </w:rPr>
+              <w:t xml:space="preserve"> tsun zun, (a god) </w:t>
+            </w:r>
+            <w:r>
+              <w:rPr>
+                <w:rFonts w:ascii="Times New Roman" w:eastAsia="SimSun" w:hAnsi="Times New Roman" w:cs="Times New Roman"/>
+                <w:sz w:val="24"/>
+                <w:szCs w:val="24"/>
+                <w:lang w:eastAsia="zh-CN"/>
+              </w:rPr>
+              <w:t>神</w:t>
+            </w:r>
+            <w:r>
+              <w:rPr>
+                <w:rFonts w:ascii="Times New Roman" w:eastAsia="SimSun" w:hAnsi="Times New Roman" w:cs="Times New Roman"/>
+                <w:sz w:val="24"/>
+                <w:szCs w:val="24"/>
+                <w:lang w:eastAsia="zh-CN"/>
+              </w:rPr>
+              <w:t xml:space="preserve">, </w:t>
+            </w:r>
+            <w:r>
+              <w:rPr>
+                <w:rFonts w:ascii="Times New Roman" w:eastAsia="SimSun" w:hAnsi="Times New Roman" w:cs="Times New Roman"/>
+                <w:sz w:val="24"/>
+                <w:szCs w:val="24"/>
+              </w:rPr>
+              <w:t xml:space="preserve">zun, (gods) </w:t>
+            </w:r>
+            <w:r>
+              <w:rPr>
+                <w:rFonts w:ascii="Times New Roman" w:eastAsia="SimSun" w:hAnsi="Times New Roman" w:cs="Times New Roman"/>
+                <w:sz w:val="24"/>
+                <w:szCs w:val="24"/>
+                <w:lang w:eastAsia="zh-CN"/>
+              </w:rPr>
+              <w:t>鬼神</w:t>
+            </w:r>
+            <w:r>
+              <w:rPr>
+                <w:rFonts w:ascii="Times New Roman" w:eastAsia="SimSun" w:hAnsi="Times New Roman" w:cs="Times New Roman"/>
+                <w:sz w:val="24"/>
+                <w:szCs w:val="24"/>
+                <w:lang w:eastAsia="zh-CN"/>
+              </w:rPr>
+              <w:t xml:space="preserve">, </w:t>
+            </w:r>
+            <w:r>
+              <w:rPr>
+                <w:rFonts w:ascii="Times New Roman" w:eastAsia="SimSun" w:hAnsi="Times New Roman" w:cs="Times New Roman"/>
+                <w:sz w:val="24"/>
+                <w:szCs w:val="24"/>
+              </w:rPr>
+              <w:t xml:space="preserve">‘kwé zun, </w:t>
+            </w:r>
+            <w:r>
+              <w:rPr>
+                <w:rFonts w:ascii="Times New Roman" w:eastAsia="SimSun" w:hAnsi="Times New Roman" w:cs="Times New Roman"/>
+                <w:sz w:val="24"/>
+                <w:szCs w:val="24"/>
+                <w:lang w:eastAsia="zh-CN"/>
+              </w:rPr>
+              <w:t xml:space="preserve"> </w:t>
+            </w:r>
+            <w:r>
+              <w:rPr>
+                <w:rFonts w:ascii="Times New Roman" w:eastAsia="SimSun" w:hAnsi="Times New Roman" w:cs="Times New Roman"/>
+                <w:sz w:val="24"/>
+                <w:szCs w:val="24"/>
+                <w:lang w:eastAsia="zh-CN"/>
+              </w:rPr>
+              <w:t>神明菩薩</w:t>
+            </w:r>
+            <w:r>
+              <w:rPr>
+                <w:rFonts w:ascii="Times New Roman" w:eastAsia="SimSun" w:hAnsi="Times New Roman" w:cs="Times New Roman"/>
+                <w:sz w:val="24"/>
+                <w:szCs w:val="24"/>
+                <w:lang w:eastAsia="zh-CN"/>
+              </w:rPr>
+              <w:t xml:space="preserve">, </w:t>
+            </w:r>
+            <w:r>
+              <w:rPr>
+                <w:rFonts w:ascii="Times New Roman" w:eastAsia="SimSun" w:hAnsi="Times New Roman" w:cs="Times New Roman"/>
+                <w:sz w:val="24"/>
+                <w:szCs w:val="24"/>
+              </w:rPr>
+              <w:t xml:space="preserve">zun ming bú sah. </w:t>
             </w:r>
           </w:p>
         </w:tc>
@@ -72,14 +404,130 @@
             <w:tcW w:w="8640" w:type="dxa"/>
           </w:tcPr>
           <w:p>
-            <w:r>
+            <w:pPr>
+              <w:rPr>
+                <w:rFonts w:ascii="Times New Roman" w:eastAsia="SimSun" w:hAnsi="Times New Roman" w:cs="Times New Roman"/>
+                <w:sz w:val="24"/>
+                <w:szCs w:val="24"/>
+              </w:rPr>
+            </w:pPr>
+            <w:r>
+              <w:rPr>
+                <w:rFonts w:ascii="Times New Roman" w:eastAsia="SimSun" w:hAnsi="Times New Roman" w:cs="Times New Roman"/>
+                <w:sz w:val="24"/>
+                <w:szCs w:val="24"/>
+              </w:rPr>
               <w:t>Godde</w:t>
             </w:r>
             <w:r>
+              <w:rPr>
+                <w:rFonts w:ascii="Times New Roman" w:eastAsia="SimSun" w:hAnsi="Times New Roman" w:cs="Times New Roman"/>
+                <w:sz w:val="24"/>
+                <w:szCs w:val="24"/>
+              </w:rPr>
               <w:t>s</w:t>
             </w:r>
             <w:r>
-              <w:t>s, (of mercy) Oe = he kwés</w:t>
+              <w:rPr>
+                <w:rFonts w:ascii="Times New Roman" w:eastAsia="SimSun" w:hAnsi="Times New Roman" w:cs="Times New Roman"/>
+                <w:sz w:val="24"/>
+                <w:szCs w:val="24"/>
+              </w:rPr>
+              <w:t>s, (of mercy)</w:t>
+            </w:r>
+            <w:r>
+              <w:rPr>
+                <w:rFonts w:ascii="Times New Roman" w:eastAsia="SimSun" w:hAnsi="Times New Roman" w:cs="Times New Roman"/>
+                <w:sz w:val="24"/>
+                <w:szCs w:val="24"/>
+                <w:lang w:eastAsia="zh-CN"/>
+              </w:rPr>
+              <w:t xml:space="preserve"> </w:t>
+            </w:r>
+            <w:r>
+              <w:rPr>
+                <w:rFonts w:ascii="Times New Roman" w:eastAsia="SimSun" w:hAnsi="Times New Roman" w:cs="Times New Roman"/>
+                <w:sz w:val="24"/>
+                <w:szCs w:val="24"/>
+                <w:lang w:eastAsia="zh-CN"/>
+              </w:rPr>
+              <w:t>觀音菩薩</w:t>
+            </w:r>
+            <w:r>
+              <w:rPr>
+                <w:rFonts w:ascii="Times New Roman" w:eastAsia="SimSun" w:hAnsi="Times New Roman" w:cs="Times New Roman"/>
+                <w:sz w:val="24"/>
+                <w:szCs w:val="24"/>
+              </w:rPr>
+              <w:t xml:space="preserve"> </w:t>
+            </w:r>
+            <w:r>
+              <w:rPr>
+                <w:rFonts w:ascii="Times New Roman" w:eastAsia="SimSun" w:hAnsi="Times New Roman" w:cs="Times New Roman"/>
+                <w:sz w:val="24"/>
+                <w:szCs w:val="24"/>
+                <w:lang w:eastAsia="zh-CN"/>
+              </w:rPr>
+              <w:t xml:space="preserve">, </w:t>
+            </w:r>
+            <w:r>
+              <w:rPr>
+                <w:rFonts w:ascii="Times New Roman" w:eastAsia="SimSun" w:hAnsi="Times New Roman" w:cs="Times New Roman"/>
+                <w:sz w:val="24"/>
+                <w:szCs w:val="24"/>
+              </w:rPr>
+              <w:t xml:space="preserve">kwén yun bú sah, </w:t>
+            </w:r>
+            <w:r>
+              <w:rPr>
+                <w:rFonts w:ascii="Times New Roman" w:eastAsia="SimSun" w:hAnsi="Times New Roman" w:cs="Times New Roman"/>
+                <w:sz w:val="24"/>
+                <w:szCs w:val="24"/>
+                <w:lang w:eastAsia="zh-CN"/>
+              </w:rPr>
+              <w:t>觀音娘娘</w:t>
+            </w:r>
+            <w:r>
+              <w:rPr>
+                <w:rFonts w:ascii="Times New Roman" w:eastAsia="SimSun" w:hAnsi="Times New Roman" w:cs="Times New Roman"/>
+                <w:sz w:val="24"/>
+                <w:szCs w:val="24"/>
+                <w:lang w:eastAsia="zh-CN"/>
+              </w:rPr>
+              <w:t xml:space="preserve">, </w:t>
+            </w:r>
+            <w:r>
+              <w:rPr>
+                <w:rFonts w:ascii="Times New Roman" w:eastAsia="SimSun" w:hAnsi="Times New Roman" w:cs="Times New Roman"/>
+                <w:sz w:val="24"/>
+                <w:szCs w:val="24"/>
+              </w:rPr>
+              <w:t xml:space="preserve">kwén yun niang niang, </w:t>
+            </w:r>
+            <w:r>
+              <w:rPr>
+                <w:rFonts w:ascii="Times New Roman" w:eastAsia="SimSun" w:hAnsi="Times New Roman" w:cs="Times New Roman"/>
+                <w:sz w:val="24"/>
+                <w:szCs w:val="24"/>
+              </w:rPr>
+              <w:t>聖母</w:t>
+            </w:r>
+            <w:r>
+              <w:rPr>
+                <w:rFonts w:ascii="Times New Roman" w:eastAsia="SimSun" w:hAnsi="Times New Roman" w:cs="Times New Roman"/>
+                <w:sz w:val="24"/>
+                <w:szCs w:val="24"/>
+                <w:lang w:eastAsia="zh-CN"/>
+              </w:rPr>
+              <w:t xml:space="preserve">, </w:t>
+            </w:r>
+            <w:r>
+              <w:rPr>
+                <w:rFonts w:ascii="Times New Roman" w:eastAsia="SimSun" w:hAnsi="Times New Roman" w:cs="Times New Roman"/>
+                <w:sz w:val="24"/>
+                <w:szCs w:val="24"/>
+              </w:rPr>
+              <w:t xml:space="preserve">sung’ ‘mú. </w:t>
             </w:r>
           </w:p>
         </w:tc>
@@ -90,8 +538,45 @@
             <w:tcW w:w="8640" w:type="dxa"/>
           </w:tcPr>
           <w:p>
-            <w:r>
-              <w:t>Godly, ERR gien zung.</w:t>
+            <w:pPr>
+              <w:rPr>
+                <w:rFonts w:ascii="Times New Roman" w:eastAsia="SimSun" w:hAnsi="Times New Roman" w:cs="Times New Roman"/>
+                <w:sz w:val="24"/>
+                <w:szCs w:val="24"/>
+              </w:rPr>
+            </w:pPr>
+            <w:r>
+              <w:rPr>
+                <w:rFonts w:ascii="Times New Roman" w:eastAsia="SimSun" w:hAnsi="Times New Roman" w:cs="Times New Roman"/>
+                <w:sz w:val="24"/>
+                <w:szCs w:val="24"/>
+              </w:rPr>
+              <w:t xml:space="preserve">Godly, </w:t>
+            </w:r>
+            <w:r>
+              <w:rPr>
+                <w:rFonts w:ascii="Times New Roman" w:eastAsia="SimSun" w:hAnsi="Times New Roman" w:cs="Times New Roman"/>
+                <w:sz w:val="24"/>
+                <w:szCs w:val="24"/>
+              </w:rPr>
+              <w:t>虔誠</w:t>
+            </w:r>
+            <w:r>
+              <w:rPr>
+                <w:rFonts w:ascii="Times New Roman" w:eastAsia="SimSun" w:hAnsi="Times New Roman" w:cs="Times New Roman"/>
+                <w:sz w:val="24"/>
+                <w:szCs w:val="24"/>
+                <w:lang w:eastAsia="zh-CN"/>
+              </w:rPr>
+              <w:t>,</w:t>
+            </w:r>
+            <w:r>
+              <w:rPr>
+                <w:rFonts w:ascii="Times New Roman" w:eastAsia="SimSun" w:hAnsi="Times New Roman" w:cs="Times New Roman"/>
+                <w:sz w:val="24"/>
+                <w:szCs w:val="24"/>
+              </w:rPr>
+              <w:t xml:space="preserve"> gien zung.</w:t>
             </w:r>
           </w:p>
         </w:tc>
@@ -102,8 +587,102 @@
             <w:tcW w:w="8640" w:type="dxa"/>
           </w:tcPr>
           <w:p>
-            <w:r>
-              <w:t>Godown, iS *dzan vong, (in the go-</w:t>
+            <w:pPr>
+              <w:rPr>
+                <w:rFonts w:ascii="Times New Roman" w:eastAsia="SimSun" w:hAnsi="Times New Roman" w:cs="Times New Roman"/>
+                <w:sz w:val="24"/>
+                <w:szCs w:val="24"/>
+              </w:rPr>
+            </w:pPr>
+            <w:r>
+              <w:rPr>
+                <w:rFonts w:ascii="Times New Roman" w:eastAsia="SimSun" w:hAnsi="Times New Roman" w:cs="Times New Roman"/>
+                <w:sz w:val="24"/>
+                <w:szCs w:val="24"/>
+              </w:rPr>
+              <w:t>Godown,</w:t>
+            </w:r>
+            <w:r>
+              <w:rPr>
+                <w:rFonts w:ascii="Times New Roman" w:eastAsia="SimSun" w:hAnsi="Times New Roman" w:cs="Times New Roman"/>
+                <w:sz w:val="24"/>
+                <w:szCs w:val="24"/>
+              </w:rPr>
+              <w:t xml:space="preserve"> </w:t>
+            </w:r>
+            <w:r>
+              <w:rPr>
+                <w:rFonts w:ascii="Times New Roman" w:eastAsia="SimSun" w:hAnsi="Times New Roman" w:cs="Times New Roman"/>
+                <w:sz w:val="24"/>
+                <w:szCs w:val="24"/>
+              </w:rPr>
+              <w:t>棧房</w:t>
+            </w:r>
+            <w:r>
+              <w:rPr>
+                <w:rFonts w:ascii="Times New Roman" w:eastAsia="SimSun" w:hAnsi="Times New Roman" w:cs="Times New Roman"/>
+                <w:sz w:val="24"/>
+                <w:szCs w:val="24"/>
+                <w:lang w:eastAsia="zh-CN"/>
+              </w:rPr>
+              <w:t>,</w:t>
+            </w:r>
+            <w:r>
+              <w:rPr>
+                <w:rFonts w:ascii="Times New Roman" w:eastAsia="SimSun" w:hAnsi="Times New Roman" w:cs="Times New Roman"/>
+                <w:sz w:val="24"/>
+                <w:szCs w:val="24"/>
+              </w:rPr>
+              <w:t xml:space="preserve"> </w:t>
+            </w:r>
+            <w:r>
+              <w:rPr>
+                <w:rFonts w:ascii="Times New Roman" w:eastAsia="SimSun" w:hAnsi="Times New Roman" w:cs="Times New Roman"/>
+                <w:sz w:val="24"/>
+                <w:szCs w:val="24"/>
+              </w:rPr>
+              <w:t>‘</w:t>
+            </w:r>
+            <w:r>
+              <w:rPr>
+                <w:rFonts w:ascii="Times New Roman" w:eastAsia="SimSun" w:hAnsi="Times New Roman" w:cs="Times New Roman"/>
+                <w:sz w:val="24"/>
+                <w:szCs w:val="24"/>
+              </w:rPr>
+              <w:t>dzan vong, (in the go</w:t>
+            </w:r>
+            <w:r>
+              <w:rPr>
+                <w:rFonts w:ascii="Times New Roman" w:eastAsia="SimSun" w:hAnsi="Times New Roman" w:cs="Times New Roman"/>
+                <w:sz w:val="24"/>
+                <w:szCs w:val="24"/>
+              </w:rPr>
+              <w:t xml:space="preserve">down) </w:t>
+            </w:r>
+            <w:r>
+              <w:rPr>
+                <w:rFonts w:ascii="Times New Roman" w:eastAsia="SimSun" w:hAnsi="Times New Roman" w:cs="Times New Roman"/>
+                <w:sz w:val="24"/>
+                <w:szCs w:val="24"/>
+              </w:rPr>
+              <w:t>棧裏</w:t>
+            </w:r>
+            <w:r>
+              <w:rPr>
+                <w:rFonts w:ascii="Times New Roman" w:eastAsia="SimSun" w:hAnsi="Times New Roman" w:cs="Times New Roman"/>
+                <w:sz w:val="24"/>
+                <w:szCs w:val="24"/>
+                <w:lang w:eastAsia="zh-CN"/>
+              </w:rPr>
+              <w:t xml:space="preserve">, </w:t>
+            </w:r>
+            <w:r>
+              <w:rPr>
+                <w:rFonts w:ascii="Times New Roman" w:eastAsia="SimSun" w:hAnsi="Times New Roman" w:cs="Times New Roman"/>
+                <w:sz w:val="24"/>
+                <w:szCs w:val="24"/>
+              </w:rPr>
+              <w:t xml:space="preserve">‘dzan ‘lí. </w:t>
             </w:r>
           </w:p>
         </w:tc>
@@ -114,8 +693,106 @@
             <w:tcW w:w="8640" w:type="dxa"/>
           </w:tcPr>
           <w:p>
-            <w:r>
-              <w:t>Gold, Be wong kiun, (thread) #%</w:t>
+            <w:pPr>
+              <w:rPr>
+                <w:rFonts w:ascii="Times New Roman" w:eastAsia="SimSun" w:hAnsi="Times New Roman" w:cs="Times New Roman"/>
+                <w:sz w:val="24"/>
+                <w:szCs w:val="24"/>
+              </w:rPr>
+            </w:pPr>
+            <w:r>
+              <w:rPr>
+                <w:rFonts w:ascii="Times New Roman" w:eastAsia="SimSun" w:hAnsi="Times New Roman" w:cs="Times New Roman"/>
+                <w:sz w:val="24"/>
+                <w:szCs w:val="24"/>
+              </w:rPr>
+              <w:t xml:space="preserve">Gold, </w:t>
+            </w:r>
+            <w:r>
+              <w:rPr>
+                <w:rFonts w:ascii="Times New Roman" w:eastAsia="SimSun" w:hAnsi="Times New Roman" w:cs="Times New Roman"/>
+                <w:sz w:val="24"/>
+                <w:szCs w:val="24"/>
+                <w:lang w:eastAsia="zh-CN"/>
+              </w:rPr>
+              <w:t>黄金</w:t>
+            </w:r>
+            <w:r>
+              <w:rPr>
+                <w:rFonts w:ascii="Times New Roman" w:eastAsia="SimSun" w:hAnsi="Times New Roman" w:cs="Times New Roman"/>
+                <w:sz w:val="24"/>
+                <w:szCs w:val="24"/>
+                <w:lang w:eastAsia="zh-CN"/>
+              </w:rPr>
+              <w:t xml:space="preserve">, </w:t>
+            </w:r>
+            <w:r>
+              <w:rPr>
+                <w:rFonts w:ascii="Times New Roman" w:eastAsia="SimSun" w:hAnsi="Times New Roman" w:cs="Times New Roman"/>
+                <w:sz w:val="24"/>
+                <w:szCs w:val="24"/>
+              </w:rPr>
+              <w:t xml:space="preserve">wong kiun, (thread) </w:t>
+            </w:r>
+            <w:r>
+              <w:rPr>
+                <w:rFonts w:ascii="Times New Roman" w:eastAsia="SimSun" w:hAnsi="Times New Roman" w:cs="Times New Roman"/>
+                <w:sz w:val="24"/>
+                <w:szCs w:val="24"/>
+                <w:lang w:eastAsia="zh-CN"/>
+              </w:rPr>
+              <w:t>金</w:t>
+            </w:r>
+            <w:r>
+              <w:rPr>
+                <w:rFonts w:ascii="Times New Roman" w:eastAsia="SimSun" w:hAnsi="Times New Roman" w:cs="Times New Roman"/>
+                <w:sz w:val="24"/>
+                <w:szCs w:val="24"/>
+              </w:rPr>
+              <w:t>線</w:t>
+            </w:r>
+            <w:r>
+              <w:rPr>
+                <w:rFonts w:ascii="Times New Roman" w:eastAsia="SimSun" w:hAnsi="Times New Roman" w:cs="Times New Roman"/>
+                <w:sz w:val="24"/>
+                <w:szCs w:val="24"/>
+                <w:lang w:eastAsia="zh-CN"/>
+              </w:rPr>
+              <w:t>,</w:t>
+            </w:r>
+            <w:r>
+              <w:rPr>
+                <w:rFonts w:ascii="Times New Roman" w:eastAsia="SimSun" w:hAnsi="Times New Roman" w:cs="Times New Roman"/>
+                <w:sz w:val="24"/>
+                <w:szCs w:val="24"/>
+              </w:rPr>
+              <w:t xml:space="preserve">kiun sien’, (leaf) </w:t>
+            </w:r>
+            <w:r>
+              <w:rPr>
+                <w:rFonts w:ascii="Times New Roman" w:eastAsia="SimSun" w:hAnsi="Times New Roman" w:cs="Times New Roman"/>
+                <w:sz w:val="24"/>
+                <w:szCs w:val="24"/>
+                <w:lang w:eastAsia="zh-CN"/>
+              </w:rPr>
+              <w:t>金铂</w:t>
+            </w:r>
+            <w:r>
+              <w:rPr>
+                <w:rFonts w:ascii="Times New Roman" w:eastAsia="SimSun" w:hAnsi="Times New Roman" w:cs="Times New Roman"/>
+                <w:sz w:val="24"/>
+                <w:szCs w:val="24"/>
+                <w:lang w:eastAsia="zh-CN"/>
+              </w:rPr>
+              <w:t>,</w:t>
+            </w:r>
+            <w:r>
+              <w:rPr>
+                <w:rFonts w:ascii="Times New Roman" w:eastAsia="SimSun" w:hAnsi="Times New Roman" w:cs="Times New Roman"/>
+                <w:sz w:val="24"/>
+                <w:szCs w:val="24"/>
+              </w:rPr>
+              <w:t xml:space="preserve">kiun bóh. </w:t>
             </w:r>
           </w:p>
         </w:tc>
@@ -126,8 +803,62 @@
             <w:tcW w:w="8640" w:type="dxa"/>
           </w:tcPr>
           <w:p>
-            <w:r>
-              <w:t>Goldfinch, fq fE wong tsidh.</w:t>
+            <w:pPr>
+              <w:rPr>
+                <w:rFonts w:ascii="Times New Roman" w:eastAsia="SimSun" w:hAnsi="Times New Roman" w:cs="Times New Roman"/>
+                <w:sz w:val="24"/>
+                <w:szCs w:val="24"/>
+              </w:rPr>
+            </w:pPr>
+            <w:r>
+              <w:rPr>
+                <w:rFonts w:ascii="Times New Roman" w:eastAsia="SimSun" w:hAnsi="Times New Roman" w:cs="Times New Roman"/>
+                <w:sz w:val="24"/>
+                <w:szCs w:val="24"/>
+              </w:rPr>
+              <w:t xml:space="preserve">Goldfinch, </w:t>
+            </w:r>
+            <w:r>
+              <w:rPr>
+                <w:rFonts w:ascii="Times New Roman" w:eastAsia="SimSun" w:hAnsi="Times New Roman" w:cs="Times New Roman"/>
+                <w:sz w:val="24"/>
+                <w:szCs w:val="24"/>
+                <w:lang w:eastAsia="zh-CN"/>
+              </w:rPr>
+              <w:t>黄雀</w:t>
+            </w:r>
+            <w:r>
+              <w:rPr>
+                <w:rFonts w:ascii="Times New Roman" w:eastAsia="SimSun" w:hAnsi="Times New Roman" w:cs="Times New Roman"/>
+                <w:sz w:val="24"/>
+                <w:szCs w:val="24"/>
+                <w:lang w:eastAsia="zh-CN"/>
+              </w:rPr>
+              <w:t xml:space="preserve">, </w:t>
+            </w:r>
+            <w:r>
+              <w:rPr>
+                <w:rFonts w:ascii="Times New Roman" w:eastAsia="SimSun" w:hAnsi="Times New Roman" w:cs="Times New Roman"/>
+                <w:sz w:val="24"/>
+                <w:szCs w:val="24"/>
+              </w:rPr>
+              <w:t>wong tsi</w:t>
+            </w:r>
+            <w:r>
+              <w:rPr>
+                <w:rFonts w:ascii="Times New Roman" w:eastAsia="SimSun" w:hAnsi="Times New Roman" w:cs="Times New Roman"/>
+                <w:sz w:val="24"/>
+                <w:szCs w:val="24"/>
+              </w:rPr>
+              <w:t>á</w:t>
+            </w:r>
+            <w:r>
+              <w:rPr>
+                <w:rFonts w:ascii="Times New Roman" w:eastAsia="SimSun" w:hAnsi="Times New Roman" w:cs="Times New Roman"/>
+                <w:sz w:val="24"/>
+                <w:szCs w:val="24"/>
+              </w:rPr>
+              <w:t>h.</w:t>
             </w:r>
           </w:p>
         </w:tc>
@@ -138,8 +869,70 @@
             <w:tcW w:w="8640" w:type="dxa"/>
           </w:tcPr>
           <w:p>
-            <w:r>
-              <w:t>Goldsmith, &amp; FE kiun dziang*.</w:t>
+            <w:pPr>
+              <w:rPr>
+                <w:rFonts w:ascii="Times New Roman" w:eastAsia="SimSun" w:hAnsi="Times New Roman" w:cs="Times New Roman"/>
+                <w:sz w:val="24"/>
+                <w:szCs w:val="24"/>
+              </w:rPr>
+            </w:pPr>
+            <w:r>
+              <w:rPr>
+                <w:rFonts w:ascii="Times New Roman" w:eastAsia="SimSun" w:hAnsi="Times New Roman" w:cs="Times New Roman"/>
+                <w:sz w:val="24"/>
+                <w:szCs w:val="24"/>
+              </w:rPr>
+              <w:t xml:space="preserve">Goldsmith, </w:t>
+            </w:r>
+            <w:r>
+              <w:rPr>
+                <w:rFonts w:ascii="Times New Roman" w:eastAsia="SimSun" w:hAnsi="Times New Roman" w:cs="Times New Roman"/>
+                <w:sz w:val="24"/>
+                <w:szCs w:val="24"/>
+              </w:rPr>
+              <w:t xml:space="preserve"> </w:t>
+            </w:r>
+            <w:r>
+              <w:rPr>
+                <w:rFonts w:ascii="Times New Roman" w:eastAsia="SimSun" w:hAnsi="Times New Roman" w:cs="Times New Roman"/>
+                <w:sz w:val="24"/>
+                <w:szCs w:val="24"/>
+                <w:lang w:eastAsia="zh-CN"/>
+              </w:rPr>
+              <w:t>金匠</w:t>
+            </w:r>
+            <w:r>
+              <w:rPr>
+                <w:rFonts w:ascii="Times New Roman" w:eastAsia="SimSun" w:hAnsi="Times New Roman" w:cs="Times New Roman"/>
+                <w:sz w:val="24"/>
+                <w:szCs w:val="24"/>
+                <w:lang w:eastAsia="zh-CN"/>
+              </w:rPr>
+              <w:t xml:space="preserve">, </w:t>
+            </w:r>
+            <w:r>
+              <w:rPr>
+                <w:rFonts w:ascii="Times New Roman" w:eastAsia="SimSun" w:hAnsi="Times New Roman" w:cs="Times New Roman"/>
+                <w:sz w:val="24"/>
+                <w:szCs w:val="24"/>
+              </w:rPr>
+              <w:t>kiun dziang</w:t>
+            </w:r>
+            <w:r>
+              <w:rPr>
+                <w:rFonts w:ascii="Times New Roman" w:eastAsia="SimSun" w:hAnsi="Times New Roman" w:cs="Times New Roman"/>
+                <w:sz w:val="24"/>
+                <w:szCs w:val="24"/>
+              </w:rPr>
+              <w:t>’</w:t>
+            </w:r>
+            <w:r>
+              <w:rPr>
+                <w:rFonts w:ascii="Times New Roman" w:eastAsia="SimSun" w:hAnsi="Times New Roman" w:cs="Times New Roman"/>
+                <w:sz w:val="24"/>
+                <w:szCs w:val="24"/>
+              </w:rPr>
+              <w:t>.</w:t>
             </w:r>
           </w:p>
         </w:tc>
@@ -150,8 +943,77 @@
             <w:tcW w:w="8640" w:type="dxa"/>
           </w:tcPr>
           <w:p>
-            <w:r>
-              <w:t>Gong, (of copper) Gel Fe dung lu.</w:t>
+            <w:pPr>
+              <w:rPr>
+                <w:rFonts w:ascii="Times New Roman" w:eastAsia="SimSun" w:hAnsi="Times New Roman" w:cs="Times New Roman"/>
+                <w:sz w:val="24"/>
+                <w:szCs w:val="24"/>
+              </w:rPr>
+            </w:pPr>
+            <w:r>
+              <w:rPr>
+                <w:rFonts w:ascii="Times New Roman" w:eastAsia="SimSun" w:hAnsi="Times New Roman" w:cs="Times New Roman"/>
+                <w:sz w:val="24"/>
+                <w:szCs w:val="24"/>
+              </w:rPr>
+              <w:t xml:space="preserve">Gong, (of copper)  </w:t>
+            </w:r>
+            <w:r>
+              <w:rPr>
+                <w:rFonts w:ascii="Times New Roman" w:eastAsia="SimSun" w:hAnsi="Times New Roman" w:cs="Times New Roman"/>
+                <w:sz w:val="24"/>
+                <w:szCs w:val="24"/>
+              </w:rPr>
+              <w:t>銅鑼</w:t>
+            </w:r>
+            <w:r>
+              <w:rPr>
+                <w:rFonts w:ascii="Times New Roman" w:eastAsia="SimSun" w:hAnsi="Times New Roman" w:cs="Times New Roman"/>
+                <w:sz w:val="24"/>
+                <w:szCs w:val="24"/>
+                <w:lang w:eastAsia="zh-CN"/>
+              </w:rPr>
+              <w:t xml:space="preserve">, </w:t>
+            </w:r>
+            <w:r>
+              <w:rPr>
+                <w:rFonts w:ascii="Times New Roman" w:eastAsia="SimSun" w:hAnsi="Times New Roman" w:cs="Times New Roman"/>
+                <w:sz w:val="24"/>
+                <w:szCs w:val="24"/>
+              </w:rPr>
+              <w:t>d</w:t>
+            </w:r>
+            <w:r>
+              <w:rPr>
+                <w:rFonts w:ascii="Times New Roman" w:eastAsia="SimSun" w:hAnsi="Times New Roman" w:cs="Times New Roman"/>
+                <w:sz w:val="24"/>
+                <w:szCs w:val="24"/>
+              </w:rPr>
+              <w:t>ú</w:t>
+            </w:r>
+            <w:r>
+              <w:rPr>
+                <w:rFonts w:ascii="Times New Roman" w:eastAsia="SimSun" w:hAnsi="Times New Roman" w:cs="Times New Roman"/>
+                <w:sz w:val="24"/>
+                <w:szCs w:val="24"/>
+              </w:rPr>
+              <w:t>ng l</w:t>
+            </w:r>
+            <w:r>
+              <w:rPr>
+                <w:rFonts w:ascii="Times New Roman" w:eastAsia="SimSun" w:hAnsi="Times New Roman" w:cs="Times New Roman"/>
+                <w:sz w:val="24"/>
+                <w:szCs w:val="24"/>
+              </w:rPr>
+              <w:t>ú</w:t>
+            </w:r>
+            <w:r>
+              <w:rPr>
+                <w:rFonts w:ascii="Times New Roman" w:eastAsia="SimSun" w:hAnsi="Times New Roman" w:cs="Times New Roman"/>
+                <w:sz w:val="24"/>
+                <w:szCs w:val="24"/>
+              </w:rPr>
+              <w:t>.</w:t>
             </w:r>
           </w:p>
         </w:tc>
@@ -162,8 +1024,148 @@
             <w:tcW w:w="8640" w:type="dxa"/>
           </w:tcPr>
           <w:p>
-            <w:r>
-              <w:t>Good, #F hau, 3B 'zén, ALB liang</w:t>
+            <w:pPr>
+              <w:rPr>
+                <w:rFonts w:ascii="Times New Roman" w:eastAsia="SimSun" w:hAnsi="Times New Roman" w:cs="Times New Roman"/>
+                <w:sz w:val="24"/>
+                <w:szCs w:val="24"/>
+              </w:rPr>
+            </w:pPr>
+            <w:r>
+              <w:rPr>
+                <w:rFonts w:ascii="Times New Roman" w:eastAsia="SimSun" w:hAnsi="Times New Roman" w:cs="Times New Roman"/>
+                <w:sz w:val="24"/>
+                <w:szCs w:val="24"/>
+              </w:rPr>
+              <w:t>Good,</w:t>
+            </w:r>
+            <w:r>
+              <w:rPr>
+                <w:rFonts w:ascii="Times New Roman" w:eastAsia="SimSun" w:hAnsi="Times New Roman" w:cs="Times New Roman"/>
+                <w:sz w:val="24"/>
+                <w:szCs w:val="24"/>
+              </w:rPr>
+              <w:t xml:space="preserve"> </w:t>
+            </w:r>
+            <w:r>
+              <w:rPr>
+                <w:rFonts w:ascii="Times New Roman" w:eastAsia="SimSun" w:hAnsi="Times New Roman" w:cs="Times New Roman"/>
+                <w:sz w:val="24"/>
+                <w:szCs w:val="24"/>
+                <w:lang w:eastAsia="zh-CN"/>
+              </w:rPr>
+              <w:t>好</w:t>
+            </w:r>
+            <w:r>
+              <w:rPr>
+                <w:rFonts w:ascii="Times New Roman" w:eastAsia="SimSun" w:hAnsi="Times New Roman" w:cs="Times New Roman"/>
+                <w:sz w:val="24"/>
+                <w:szCs w:val="24"/>
+                <w:lang w:eastAsia="zh-CN"/>
+              </w:rPr>
+              <w:t xml:space="preserve">, </w:t>
+            </w:r>
+            <w:r>
+              <w:rPr>
+                <w:rFonts w:ascii="Times New Roman" w:eastAsia="SimSun" w:hAnsi="Times New Roman" w:cs="Times New Roman"/>
+                <w:sz w:val="24"/>
+                <w:szCs w:val="24"/>
+              </w:rPr>
+              <w:t>‘</w:t>
+            </w:r>
+            <w:r>
+              <w:rPr>
+                <w:rFonts w:ascii="Times New Roman" w:eastAsia="SimSun" w:hAnsi="Times New Roman" w:cs="Times New Roman"/>
+                <w:sz w:val="24"/>
+                <w:szCs w:val="24"/>
+              </w:rPr>
+              <w:t>hau,</w:t>
+            </w:r>
+            <w:r>
+              <w:rPr>
+                <w:rFonts w:ascii="Times New Roman" w:eastAsia="SimSun" w:hAnsi="Times New Roman" w:cs="Times New Roman"/>
+                <w:sz w:val="24"/>
+                <w:szCs w:val="24"/>
+                <w:lang w:eastAsia="zh-CN"/>
+              </w:rPr>
+              <w:t xml:space="preserve"> </w:t>
+            </w:r>
+            <w:r>
+              <w:rPr>
+                <w:rFonts w:ascii="Times New Roman" w:eastAsia="SimSun" w:hAnsi="Times New Roman" w:cs="Times New Roman"/>
+                <w:sz w:val="24"/>
+                <w:szCs w:val="24"/>
+                <w:lang w:eastAsia="zh-CN"/>
+              </w:rPr>
+              <w:t>善</w:t>
+            </w:r>
+            <w:r>
+              <w:rPr>
+                <w:rFonts w:ascii="Times New Roman" w:eastAsia="SimSun" w:hAnsi="Times New Roman" w:cs="Times New Roman"/>
+                <w:sz w:val="24"/>
+                <w:szCs w:val="24"/>
+                <w:lang w:eastAsia="zh-CN"/>
+              </w:rPr>
+              <w:t xml:space="preserve">, </w:t>
+            </w:r>
+            <w:r>
+              <w:rPr>
+                <w:rFonts w:ascii="Times New Roman" w:eastAsia="SimSun" w:hAnsi="Times New Roman" w:cs="Times New Roman"/>
+                <w:sz w:val="24"/>
+                <w:szCs w:val="24"/>
+              </w:rPr>
+              <w:t xml:space="preserve">  'zén, </w:t>
+            </w:r>
+            <w:r>
+              <w:rPr>
+                <w:rFonts w:ascii="Times New Roman" w:eastAsia="SimSun" w:hAnsi="Times New Roman" w:cs="Times New Roman"/>
+                <w:sz w:val="24"/>
+                <w:szCs w:val="24"/>
+                <w:lang w:eastAsia="zh-CN"/>
+              </w:rPr>
+              <w:t xml:space="preserve"> </w:t>
+            </w:r>
+            <w:r>
+              <w:rPr>
+                <w:rFonts w:ascii="Times New Roman" w:eastAsia="SimSun" w:hAnsi="Times New Roman" w:cs="Times New Roman"/>
+                <w:sz w:val="24"/>
+                <w:szCs w:val="24"/>
+                <w:lang w:eastAsia="zh-CN"/>
+              </w:rPr>
+              <w:t>良善</w:t>
+            </w:r>
+            <w:r>
+              <w:rPr>
+                <w:rFonts w:ascii="Times New Roman" w:eastAsia="SimSun" w:hAnsi="Times New Roman" w:cs="Times New Roman"/>
+                <w:sz w:val="24"/>
+                <w:szCs w:val="24"/>
+                <w:lang w:eastAsia="zh-CN"/>
+              </w:rPr>
+              <w:t>,</w:t>
+            </w:r>
+            <w:r>
+              <w:rPr>
+                <w:rFonts w:ascii="Times New Roman" w:eastAsia="SimSun" w:hAnsi="Times New Roman" w:cs="Times New Roman"/>
+                <w:sz w:val="24"/>
+                <w:szCs w:val="24"/>
+              </w:rPr>
+              <w:t xml:space="preserve"> </w:t>
+            </w:r>
+            <w:r>
+              <w:rPr>
+                <w:rFonts w:ascii="Times New Roman" w:eastAsia="SimSun" w:hAnsi="Times New Roman" w:cs="Times New Roman"/>
+                <w:sz w:val="24"/>
+                <w:szCs w:val="24"/>
+              </w:rPr>
+              <w:t xml:space="preserve"> liang</w:t>
+            </w:r>
+            <w:r>
+              <w:rPr>
+                <w:rFonts w:ascii="Times New Roman" w:eastAsia="SimSun" w:hAnsi="Times New Roman" w:cs="Times New Roman"/>
+                <w:sz w:val="24"/>
+                <w:szCs w:val="24"/>
+              </w:rPr>
+              <w:t xml:space="preserve"> ‘zén. </w:t>
             </w:r>
           </w:p>
         </w:tc>
@@ -174,8 +1176,61 @@
             <w:tcW w:w="8640" w:type="dxa"/>
           </w:tcPr>
           <w:p>
-            <w:r>
-              <w:t>Goods, Ee hi‘ suh.</w:t>
+            <w:pPr>
+              <w:rPr>
+                <w:rFonts w:ascii="Times New Roman" w:eastAsia="SimSun" w:hAnsi="Times New Roman" w:cs="Times New Roman"/>
+                <w:sz w:val="24"/>
+                <w:szCs w:val="24"/>
+              </w:rPr>
+            </w:pPr>
+            <w:r>
+              <w:rPr>
+                <w:rFonts w:ascii="Times New Roman" w:eastAsia="SimSun" w:hAnsi="Times New Roman" w:cs="Times New Roman"/>
+                <w:sz w:val="24"/>
+                <w:szCs w:val="24"/>
+              </w:rPr>
+              <w:t xml:space="preserve">Goods, </w:t>
+            </w:r>
+            <w:r>
+              <w:rPr>
+                <w:rFonts w:ascii="Times New Roman" w:eastAsia="SimSun" w:hAnsi="Times New Roman" w:cs="Times New Roman"/>
+                <w:sz w:val="24"/>
+                <w:szCs w:val="24"/>
+              </w:rPr>
+              <w:t>貨色</w:t>
+            </w:r>
+            <w:r>
+              <w:rPr>
+                <w:rFonts w:ascii="Times New Roman" w:eastAsia="SimSun" w:hAnsi="Times New Roman" w:cs="Times New Roman"/>
+                <w:sz w:val="24"/>
+                <w:szCs w:val="24"/>
+                <w:lang w:eastAsia="zh-CN"/>
+              </w:rPr>
+              <w:t xml:space="preserve">, </w:t>
+            </w:r>
+            <w:r>
+              <w:rPr>
+                <w:rFonts w:ascii="Times New Roman" w:eastAsia="SimSun" w:hAnsi="Times New Roman" w:cs="Times New Roman"/>
+                <w:sz w:val="24"/>
+                <w:szCs w:val="24"/>
+              </w:rPr>
+              <w:t>h</w:t>
+            </w:r>
+            <w:r>
+              <w:rPr>
+                <w:rFonts w:ascii="Times New Roman" w:eastAsia="SimSun" w:hAnsi="Times New Roman" w:cs="Times New Roman"/>
+                <w:sz w:val="24"/>
+                <w:szCs w:val="24"/>
+              </w:rPr>
+              <w:t>ú’</w:t>
+            </w:r>
+            <w:r>
+              <w:rPr>
+                <w:rFonts w:ascii="Times New Roman" w:eastAsia="SimSun" w:hAnsi="Times New Roman" w:cs="Times New Roman"/>
+                <w:sz w:val="24"/>
+                <w:szCs w:val="24"/>
+              </w:rPr>
+              <w:t xml:space="preserve"> suh.</w:t>
             </w:r>
           </w:p>
         </w:tc>
@@ -186,8 +1241,201 @@
             <w:tcW w:w="8640" w:type="dxa"/>
           </w:tcPr>
           <w:p>
-            <w:r>
-              <w:t>Goose, #§ ng, (quill) 3 nga mau</w:t>
+            <w:pPr>
+              <w:rPr>
+                <w:rFonts w:ascii="Times New Roman" w:eastAsia="SimSun" w:hAnsi="Times New Roman" w:cs="Times New Roman"/>
+                <w:sz w:val="24"/>
+                <w:szCs w:val="24"/>
+              </w:rPr>
+            </w:pPr>
+            <w:r>
+              <w:rPr>
+                <w:rFonts w:ascii="Times New Roman" w:eastAsia="SimSun" w:hAnsi="Times New Roman" w:cs="Times New Roman"/>
+                <w:sz w:val="24"/>
+                <w:szCs w:val="24"/>
+              </w:rPr>
+              <w:t>Goose,</w:t>
+            </w:r>
+            <w:r>
+              <w:rPr>
+                <w:rFonts w:ascii="Times New Roman" w:eastAsia="SimSun" w:hAnsi="Times New Roman" w:cs="Times New Roman"/>
+                <w:sz w:val="24"/>
+                <w:szCs w:val="24"/>
+              </w:rPr>
+              <w:t xml:space="preserve"> </w:t>
+            </w:r>
+            <w:r>
+              <w:rPr>
+                <w:rFonts w:ascii="Times New Roman" w:eastAsia="SimSun" w:hAnsi="Times New Roman" w:cs="Times New Roman"/>
+                <w:sz w:val="24"/>
+                <w:szCs w:val="24"/>
+              </w:rPr>
+              <w:t xml:space="preserve"> </w:t>
+            </w:r>
+            <w:r>
+              <w:rPr>
+                <w:rFonts w:ascii="Times New Roman" w:eastAsia="SimSun" w:hAnsi="Times New Roman" w:cs="Times New Roman"/>
+                <w:sz w:val="24"/>
+                <w:szCs w:val="24"/>
+              </w:rPr>
+              <w:t>鵝</w:t>
+            </w:r>
+            <w:r>
+              <w:rPr>
+                <w:rFonts w:ascii="Times New Roman" w:eastAsia="SimSun" w:hAnsi="Times New Roman" w:cs="Times New Roman"/>
+                <w:sz w:val="24"/>
+                <w:szCs w:val="24"/>
+                <w:lang w:eastAsia="zh-CN"/>
+              </w:rPr>
+              <w:t xml:space="preserve">, </w:t>
+            </w:r>
+            <w:r>
+              <w:rPr>
+                <w:rFonts w:ascii="Times New Roman" w:eastAsia="SimSun" w:hAnsi="Times New Roman" w:cs="Times New Roman"/>
+                <w:sz w:val="24"/>
+                <w:szCs w:val="24"/>
+              </w:rPr>
+              <w:t>ng</w:t>
+            </w:r>
+            <w:r>
+              <w:rPr>
+                <w:rFonts w:ascii="Times New Roman" w:eastAsia="SimSun" w:hAnsi="Times New Roman" w:cs="Times New Roman"/>
+                <w:sz w:val="24"/>
+                <w:szCs w:val="24"/>
+              </w:rPr>
+              <w:t>ú</w:t>
+            </w:r>
+            <w:r>
+              <w:rPr>
+                <w:rFonts w:ascii="Times New Roman" w:eastAsia="SimSun" w:hAnsi="Times New Roman" w:cs="Times New Roman"/>
+                <w:sz w:val="24"/>
+                <w:szCs w:val="24"/>
+              </w:rPr>
+              <w:t>, (quill)</w:t>
+            </w:r>
+            <w:r>
+              <w:rPr>
+                <w:rFonts w:ascii="Times New Roman" w:eastAsia="SimSun" w:hAnsi="Times New Roman" w:cs="Times New Roman"/>
+                <w:sz w:val="24"/>
+                <w:szCs w:val="24"/>
+              </w:rPr>
+              <w:t xml:space="preserve"> </w:t>
+            </w:r>
+            <w:r>
+              <w:rPr>
+                <w:rFonts w:ascii="Times New Roman" w:eastAsia="SimSun" w:hAnsi="Times New Roman" w:cs="Times New Roman"/>
+                <w:sz w:val="24"/>
+                <w:szCs w:val="24"/>
+              </w:rPr>
+              <w:t>鵝</w:t>
+            </w:r>
+            <w:r>
+              <w:rPr>
+                <w:rFonts w:ascii="Times New Roman" w:eastAsia="SimSun" w:hAnsi="Times New Roman" w:cs="Times New Roman"/>
+                <w:sz w:val="24"/>
+                <w:szCs w:val="24"/>
+                <w:lang w:eastAsia="zh-CN"/>
+              </w:rPr>
+              <w:t>毛</w:t>
+            </w:r>
+            <w:r>
+              <w:rPr>
+                <w:rFonts w:ascii="Times New Roman" w:eastAsia="SimSun" w:hAnsi="Times New Roman" w:cs="Times New Roman"/>
+                <w:sz w:val="24"/>
+                <w:szCs w:val="24"/>
+              </w:rPr>
+              <w:t>筆</w:t>
+            </w:r>
+            <w:r>
+              <w:rPr>
+                <w:rFonts w:ascii="Times New Roman" w:eastAsia="SimSun" w:hAnsi="Times New Roman" w:cs="Times New Roman"/>
+                <w:sz w:val="24"/>
+                <w:szCs w:val="24"/>
+                <w:lang w:eastAsia="zh-CN"/>
+              </w:rPr>
+              <w:t>,</w:t>
+            </w:r>
+            <w:r>
+              <w:rPr>
+                <w:rFonts w:ascii="Times New Roman" w:eastAsia="SimSun" w:hAnsi="Times New Roman" w:cs="Times New Roman"/>
+                <w:sz w:val="24"/>
+                <w:szCs w:val="24"/>
+              </w:rPr>
+              <w:t xml:space="preserve"> </w:t>
+            </w:r>
+            <w:r>
+              <w:rPr>
+                <w:rFonts w:ascii="Times New Roman" w:eastAsia="SimSun" w:hAnsi="Times New Roman" w:cs="Times New Roman"/>
+                <w:sz w:val="24"/>
+                <w:szCs w:val="24"/>
+                <w:lang w:eastAsia="zh-CN"/>
+              </w:rPr>
+              <w:t xml:space="preserve"> </w:t>
+            </w:r>
+            <w:r>
+              <w:rPr>
+                <w:rFonts w:ascii="Times New Roman" w:eastAsia="SimSun" w:hAnsi="Times New Roman" w:cs="Times New Roman"/>
+                <w:sz w:val="24"/>
+                <w:szCs w:val="24"/>
+              </w:rPr>
+              <w:t>ng</w:t>
+            </w:r>
+            <w:r>
+              <w:rPr>
+                <w:rFonts w:ascii="Times New Roman" w:eastAsia="SimSun" w:hAnsi="Times New Roman" w:cs="Times New Roman"/>
+                <w:sz w:val="24"/>
+                <w:szCs w:val="24"/>
+              </w:rPr>
+              <w:t>ú</w:t>
+            </w:r>
+            <w:r>
+              <w:rPr>
+                <w:rFonts w:ascii="Times New Roman" w:eastAsia="SimSun" w:hAnsi="Times New Roman" w:cs="Times New Roman"/>
+                <w:sz w:val="24"/>
+                <w:szCs w:val="24"/>
+              </w:rPr>
+              <w:t xml:space="preserve"> mau</w:t>
+            </w:r>
+            <w:r>
+              <w:rPr>
+                <w:rFonts w:ascii="Times New Roman" w:eastAsia="SimSun" w:hAnsi="Times New Roman" w:cs="Times New Roman"/>
+                <w:sz w:val="24"/>
+                <w:szCs w:val="24"/>
+              </w:rPr>
+              <w:t xml:space="preserve"> pih, (wild)</w:t>
+            </w:r>
+            <w:r>
+              <w:rPr>
+                <w:rFonts w:ascii="Times New Roman" w:eastAsia="SimSun" w:hAnsi="Times New Roman" w:cs="Times New Roman"/>
+                <w:sz w:val="24"/>
+                <w:szCs w:val="24"/>
+              </w:rPr>
+              <w:t xml:space="preserve"> </w:t>
+            </w:r>
+            <w:r>
+              <w:rPr>
+                <w:rFonts w:ascii="Times New Roman" w:eastAsia="SimSun" w:hAnsi="Times New Roman" w:cs="Times New Roman"/>
+                <w:sz w:val="24"/>
+                <w:szCs w:val="24"/>
+              </w:rPr>
+              <w:t>雁鵝</w:t>
+            </w:r>
+            <w:r>
+              <w:rPr>
+                <w:rFonts w:ascii="Times New Roman" w:eastAsia="SimSun" w:hAnsi="Times New Roman" w:cs="Times New Roman"/>
+                <w:sz w:val="24"/>
+                <w:szCs w:val="24"/>
+                <w:lang w:eastAsia="zh-CN"/>
+              </w:rPr>
+              <w:t xml:space="preserve">, </w:t>
+            </w:r>
+            <w:r>
+              <w:rPr>
+                <w:rFonts w:ascii="Times New Roman" w:eastAsia="SimSun" w:hAnsi="Times New Roman" w:cs="Times New Roman"/>
+                <w:sz w:val="24"/>
+                <w:szCs w:val="24"/>
+              </w:rPr>
+              <w:t xml:space="preserve">‘yá ngú. </w:t>
             </w:r>
           </w:p>
         </w:tc>
@@ -198,8 +1446,64 @@
             <w:tcW w:w="8640" w:type="dxa"/>
           </w:tcPr>
           <w:p>
-            <w:r>
-              <w:t>Gorge, (the) Dx Pe yien’ heu',</w:t>
+            <w:pPr>
+              <w:rPr>
+                <w:rFonts w:ascii="Times New Roman" w:eastAsia="SimSun" w:hAnsi="Times New Roman" w:cs="Times New Roman"/>
+                <w:sz w:val="24"/>
+                <w:szCs w:val="24"/>
+                <w:lang w:eastAsia="zh-CN"/>
+              </w:rPr>
+            </w:pPr>
+            <w:r>
+              <w:rPr>
+                <w:rFonts w:ascii="Times New Roman" w:eastAsia="SimSun" w:hAnsi="Times New Roman" w:cs="Times New Roman"/>
+                <w:sz w:val="24"/>
+                <w:szCs w:val="24"/>
+              </w:rPr>
+              <w:t xml:space="preserve">Gorge, (the) </w:t>
+            </w:r>
+            <w:r>
+              <w:rPr>
+                <w:rFonts w:ascii="Times New Roman" w:eastAsia="SimSun" w:hAnsi="Times New Roman" w:cs="Times New Roman"/>
+                <w:sz w:val="24"/>
+                <w:szCs w:val="24"/>
+                <w:lang w:eastAsia="zh-CN"/>
+              </w:rPr>
+              <w:t>咽喉</w:t>
+            </w:r>
+            <w:r>
+              <w:rPr>
+                <w:rFonts w:ascii="Times New Roman" w:eastAsia="SimSun" w:hAnsi="Times New Roman" w:cs="Times New Roman"/>
+                <w:sz w:val="24"/>
+                <w:szCs w:val="24"/>
+                <w:lang w:eastAsia="zh-CN"/>
+              </w:rPr>
+              <w:t xml:space="preserve">, </w:t>
+            </w:r>
+            <w:r>
+              <w:rPr>
+                <w:rFonts w:ascii="Times New Roman" w:eastAsia="SimSun" w:hAnsi="Times New Roman" w:cs="Times New Roman"/>
+                <w:sz w:val="24"/>
+                <w:szCs w:val="24"/>
+              </w:rPr>
+              <w:t xml:space="preserve"> </w:t>
+            </w:r>
+            <w:r>
+              <w:rPr>
+                <w:rFonts w:ascii="Times New Roman" w:eastAsia="SimSun" w:hAnsi="Times New Roman" w:cs="Times New Roman"/>
+                <w:sz w:val="24"/>
+                <w:szCs w:val="24"/>
+              </w:rPr>
+              <w:t>yien’ heu'</w:t>
+            </w:r>
+            <w:r>
+              <w:rPr>
+                <w:rFonts w:ascii="Times New Roman" w:eastAsia="SimSun" w:hAnsi="Times New Roman" w:cs="Times New Roman"/>
+                <w:sz w:val="24"/>
+                <w:szCs w:val="24"/>
+                <w:lang w:eastAsia="zh-CN"/>
+              </w:rPr>
+              <w:t>.</w:t>
             </w:r>
           </w:p>
         </w:tc>
@@ -210,8 +1514,86 @@
             <w:tcW w:w="8640" w:type="dxa"/>
           </w:tcPr>
           <w:p>
-            <w:r>
-              <w:t>Gorgeous, HR kwong ’t’sé.</w:t>
+            <w:pPr>
+              <w:rPr>
+                <w:rFonts w:ascii="Times New Roman" w:eastAsia="SimSun" w:hAnsi="Times New Roman" w:cs="Times New Roman"/>
+                <w:sz w:val="24"/>
+                <w:szCs w:val="24"/>
+              </w:rPr>
+            </w:pPr>
+            <w:r>
+              <w:rPr>
+                <w:rFonts w:ascii="Times New Roman" w:eastAsia="SimSun" w:hAnsi="Times New Roman" w:cs="Times New Roman"/>
+                <w:sz w:val="24"/>
+                <w:szCs w:val="24"/>
+              </w:rPr>
+              <w:t xml:space="preserve">Gorgeous, </w:t>
+            </w:r>
+            <w:r>
+              <w:rPr>
+                <w:rFonts w:ascii="Times New Roman" w:eastAsia="SimSun" w:hAnsi="Times New Roman" w:cs="Times New Roman"/>
+                <w:sz w:val="24"/>
+                <w:szCs w:val="24"/>
+                <w:lang w:eastAsia="zh-CN"/>
+              </w:rPr>
+              <w:t>光彩</w:t>
+            </w:r>
+            <w:r>
+              <w:rPr>
+                <w:rFonts w:ascii="Times New Roman" w:eastAsia="SimSun" w:hAnsi="Times New Roman" w:cs="Times New Roman"/>
+                <w:sz w:val="24"/>
+                <w:szCs w:val="24"/>
+                <w:lang w:eastAsia="zh-CN"/>
+              </w:rPr>
+              <w:t>,</w:t>
+            </w:r>
+            <w:r>
+              <w:rPr>
+                <w:rFonts w:ascii="Times New Roman" w:eastAsia="SimSun" w:hAnsi="Times New Roman" w:cs="Times New Roman"/>
+                <w:sz w:val="24"/>
+                <w:szCs w:val="24"/>
+              </w:rPr>
+              <w:t xml:space="preserve"> </w:t>
+            </w:r>
+            <w:r>
+              <w:rPr>
+                <w:rFonts w:ascii="Times New Roman" w:eastAsia="SimSun" w:hAnsi="Times New Roman" w:cs="Times New Roman"/>
+                <w:sz w:val="24"/>
+                <w:szCs w:val="24"/>
+              </w:rPr>
+              <w:t xml:space="preserve"> kwong </w:t>
+            </w:r>
+            <w:r>
+              <w:rPr>
+                <w:rFonts w:ascii="Times New Roman" w:eastAsia="SimSun" w:hAnsi="Times New Roman" w:cs="Times New Roman"/>
+                <w:sz w:val="24"/>
+                <w:szCs w:val="24"/>
+              </w:rPr>
+              <w:t>‘</w:t>
+            </w:r>
+            <w:r>
+              <w:rPr>
+                <w:rFonts w:ascii="Times New Roman" w:eastAsia="SimSun" w:hAnsi="Times New Roman" w:cs="Times New Roman"/>
+                <w:sz w:val="24"/>
+                <w:szCs w:val="24"/>
+              </w:rPr>
+              <w:t>t</w:t>
+            </w:r>
+            <w:r>
+              <w:rPr>
+                <w:rFonts w:ascii="Times New Roman" w:eastAsia="SimSun" w:hAnsi="Times New Roman" w:cs="Times New Roman"/>
+                <w:sz w:val="24"/>
+                <w:szCs w:val="24"/>
+              </w:rPr>
+              <w:t>’</w:t>
+            </w:r>
+            <w:r>
+              <w:rPr>
+                <w:rFonts w:ascii="Times New Roman" w:eastAsia="SimSun" w:hAnsi="Times New Roman" w:cs="Times New Roman"/>
+                <w:sz w:val="24"/>
+                <w:szCs w:val="24"/>
+              </w:rPr>
+              <w:t>sé.</w:t>
             </w:r>
           </w:p>
         </w:tc>
@@ -222,8 +1604,71 @@
             <w:tcW w:w="8640" w:type="dxa"/>
           </w:tcPr>
           <w:p>
-            <w:r>
-              <w:t>Gospel, Jif fob yun.</w:t>
+            <w:pPr>
+              <w:rPr>
+                <w:rFonts w:ascii="Times New Roman" w:eastAsia="SimSun" w:hAnsi="Times New Roman" w:cs="Times New Roman"/>
+                <w:sz w:val="24"/>
+                <w:szCs w:val="24"/>
+              </w:rPr>
+            </w:pPr>
+            <w:r>
+              <w:rPr>
+                <w:rFonts w:ascii="Times New Roman" w:eastAsia="SimSun" w:hAnsi="Times New Roman" w:cs="Times New Roman"/>
+                <w:sz w:val="24"/>
+                <w:szCs w:val="24"/>
+              </w:rPr>
+              <w:t>Gospel,</w:t>
+            </w:r>
+            <w:r>
+              <w:rPr>
+                <w:rFonts w:ascii="Times New Roman" w:eastAsia="SimSun" w:hAnsi="Times New Roman" w:cs="Times New Roman"/>
+                <w:sz w:val="24"/>
+                <w:szCs w:val="24"/>
+                <w:lang w:eastAsia="zh-CN"/>
+              </w:rPr>
+              <w:t xml:space="preserve"> </w:t>
+            </w:r>
+            <w:r>
+              <w:rPr>
+                <w:rFonts w:ascii="Times New Roman" w:eastAsia="SimSun" w:hAnsi="Times New Roman" w:cs="Times New Roman"/>
+                <w:sz w:val="24"/>
+                <w:szCs w:val="24"/>
+                <w:lang w:eastAsia="zh-CN"/>
+              </w:rPr>
+              <w:t>福音</w:t>
+            </w:r>
+            <w:r>
+              <w:rPr>
+                <w:rFonts w:ascii="Times New Roman" w:eastAsia="SimSun" w:hAnsi="Times New Roman" w:cs="Times New Roman"/>
+                <w:sz w:val="24"/>
+                <w:szCs w:val="24"/>
+                <w:lang w:eastAsia="zh-CN"/>
+              </w:rPr>
+              <w:t>,</w:t>
+            </w:r>
+            <w:r>
+              <w:rPr>
+                <w:rFonts w:ascii="Times New Roman" w:eastAsia="SimSun" w:hAnsi="Times New Roman" w:cs="Times New Roman"/>
+                <w:sz w:val="24"/>
+                <w:szCs w:val="24"/>
+              </w:rPr>
+              <w:t xml:space="preserve"> f</w:t>
+            </w:r>
+            <w:r>
+              <w:rPr>
+                <w:rFonts w:ascii="Times New Roman" w:eastAsia="SimSun" w:hAnsi="Times New Roman" w:cs="Times New Roman"/>
+                <w:sz w:val="24"/>
+                <w:szCs w:val="24"/>
+              </w:rPr>
+              <w:t>óh</w:t>
+            </w:r>
+            <w:r>
+              <w:rPr>
+                <w:rFonts w:ascii="Times New Roman" w:eastAsia="SimSun" w:hAnsi="Times New Roman" w:cs="Times New Roman"/>
+                <w:sz w:val="24"/>
+                <w:szCs w:val="24"/>
+              </w:rPr>
+              <w:t xml:space="preserve"> yun.</w:t>
             </w:r>
           </w:p>
         </w:tc>
@@ -234,8 +1679,169 @@
             <w:tcW w:w="8640" w:type="dxa"/>
           </w:tcPr>
           <w:p>
-            <w:r>
-              <w:t>Govern, oi *kweén li, Fa dzz ‘Ik, |</w:t>
+            <w:pPr>
+              <w:rPr>
+                <w:rFonts w:ascii="Times New Roman" w:eastAsia="SimSun" w:hAnsi="Times New Roman" w:cs="Times New Roman"/>
+                <w:sz w:val="24"/>
+                <w:szCs w:val="24"/>
+              </w:rPr>
+            </w:pPr>
+            <w:r>
+              <w:rPr>
+                <w:rFonts w:ascii="Times New Roman" w:eastAsia="SimSun" w:hAnsi="Times New Roman" w:cs="Times New Roman"/>
+                <w:sz w:val="24"/>
+                <w:szCs w:val="24"/>
+              </w:rPr>
+              <w:t xml:space="preserve">Govern, </w:t>
+            </w:r>
+            <w:r>
+              <w:rPr>
+                <w:rFonts w:ascii="Times New Roman" w:eastAsia="SimSun" w:hAnsi="Times New Roman" w:cs="Times New Roman"/>
+                <w:sz w:val="24"/>
+                <w:szCs w:val="24"/>
+                <w:lang w:eastAsia="zh-CN"/>
+              </w:rPr>
+              <w:t>管理</w:t>
+            </w:r>
+            <w:r>
+              <w:rPr>
+                <w:rFonts w:ascii="Times New Roman" w:eastAsia="SimSun" w:hAnsi="Times New Roman" w:cs="Times New Roman"/>
+                <w:sz w:val="24"/>
+                <w:szCs w:val="24"/>
+                <w:lang w:eastAsia="zh-CN"/>
+              </w:rPr>
+              <w:t xml:space="preserve">, </w:t>
+            </w:r>
+            <w:r>
+              <w:rPr>
+                <w:rFonts w:ascii="Times New Roman" w:eastAsia="SimSun" w:hAnsi="Times New Roman" w:cs="Times New Roman"/>
+                <w:sz w:val="24"/>
+                <w:szCs w:val="24"/>
+              </w:rPr>
+              <w:t>‘</w:t>
+            </w:r>
+            <w:r>
+              <w:rPr>
+                <w:rFonts w:ascii="Times New Roman" w:eastAsia="SimSun" w:hAnsi="Times New Roman" w:cs="Times New Roman"/>
+                <w:sz w:val="24"/>
+                <w:szCs w:val="24"/>
+              </w:rPr>
+              <w:t xml:space="preserve">kwén </w:t>
+            </w:r>
+            <w:r>
+              <w:rPr>
+                <w:rFonts w:ascii="Times New Roman" w:eastAsia="SimSun" w:hAnsi="Times New Roman" w:cs="Times New Roman"/>
+                <w:sz w:val="24"/>
+                <w:szCs w:val="24"/>
+              </w:rPr>
+              <w:t>‘</w:t>
+            </w:r>
+            <w:r>
+              <w:rPr>
+                <w:rFonts w:ascii="Times New Roman" w:eastAsia="SimSun" w:hAnsi="Times New Roman" w:cs="Times New Roman"/>
+                <w:sz w:val="24"/>
+                <w:szCs w:val="24"/>
+              </w:rPr>
+              <w:t>l</w:t>
+            </w:r>
+            <w:r>
+              <w:rPr>
+                <w:rFonts w:ascii="Times New Roman" w:eastAsia="SimSun" w:hAnsi="Times New Roman" w:cs="Times New Roman"/>
+                <w:sz w:val="24"/>
+                <w:szCs w:val="24"/>
+              </w:rPr>
+              <w:t>í</w:t>
+            </w:r>
+            <w:r>
+              <w:rPr>
+                <w:rFonts w:ascii="Times New Roman" w:eastAsia="SimSun" w:hAnsi="Times New Roman" w:cs="Times New Roman"/>
+                <w:sz w:val="24"/>
+                <w:szCs w:val="24"/>
+              </w:rPr>
+              <w:t xml:space="preserve">, </w:t>
+            </w:r>
+            <w:r>
+              <w:rPr>
+                <w:rFonts w:ascii="Times New Roman" w:eastAsia="SimSun" w:hAnsi="Times New Roman" w:cs="Times New Roman"/>
+                <w:sz w:val="24"/>
+                <w:szCs w:val="24"/>
+                <w:lang w:eastAsia="zh-CN"/>
+              </w:rPr>
+              <w:t>治理</w:t>
+            </w:r>
+            <w:r>
+              <w:rPr>
+                <w:rFonts w:ascii="Times New Roman" w:eastAsia="SimSun" w:hAnsi="Times New Roman" w:cs="Times New Roman"/>
+                <w:sz w:val="24"/>
+                <w:szCs w:val="24"/>
+                <w:lang w:eastAsia="zh-CN"/>
+              </w:rPr>
+              <w:t>,</w:t>
+            </w:r>
+            <w:r>
+              <w:rPr>
+                <w:rFonts w:ascii="Times New Roman" w:eastAsia="SimSun" w:hAnsi="Times New Roman" w:cs="Times New Roman"/>
+                <w:sz w:val="24"/>
+                <w:szCs w:val="24"/>
+              </w:rPr>
+              <w:t xml:space="preserve"> dzz ‘</w:t>
+            </w:r>
+            <w:r>
+              <w:rPr>
+                <w:rFonts w:ascii="Times New Roman" w:eastAsia="SimSun" w:hAnsi="Times New Roman" w:cs="Times New Roman"/>
+                <w:sz w:val="24"/>
+                <w:szCs w:val="24"/>
+              </w:rPr>
+              <w:t>lí</w:t>
+            </w:r>
+            <w:r>
+              <w:rPr>
+                <w:rFonts w:ascii="Times New Roman" w:eastAsia="SimSun" w:hAnsi="Times New Roman" w:cs="Times New Roman"/>
+                <w:sz w:val="24"/>
+                <w:szCs w:val="24"/>
+              </w:rPr>
+              <w:t>,</w:t>
+            </w:r>
+            <w:r>
+              <w:rPr>
+                <w:rFonts w:ascii="Times New Roman" w:eastAsia="SimSun" w:hAnsi="Times New Roman" w:cs="Times New Roman"/>
+                <w:sz w:val="24"/>
+                <w:szCs w:val="24"/>
+              </w:rPr>
+              <w:t xml:space="preserve"> </w:t>
+            </w:r>
+            <w:r>
+              <w:rPr>
+                <w:rFonts w:ascii="Times New Roman" w:eastAsia="SimSun" w:hAnsi="Times New Roman" w:cs="Times New Roman"/>
+                <w:sz w:val="24"/>
+                <w:szCs w:val="24"/>
+              </w:rPr>
+              <w:t>管轄</w:t>
+            </w:r>
+            <w:r>
+              <w:rPr>
+                <w:rFonts w:ascii="Times New Roman" w:eastAsia="SimSun" w:hAnsi="Times New Roman" w:cs="Times New Roman"/>
+                <w:sz w:val="24"/>
+                <w:szCs w:val="24"/>
+                <w:lang w:eastAsia="zh-CN"/>
+              </w:rPr>
+              <w:t>,</w:t>
+            </w:r>
+            <w:r>
+              <w:rPr>
+                <w:rFonts w:ascii="Times New Roman" w:eastAsia="SimSun" w:hAnsi="Times New Roman" w:cs="Times New Roman"/>
+                <w:sz w:val="24"/>
+                <w:szCs w:val="24"/>
+              </w:rPr>
+              <w:t xml:space="preserve"> </w:t>
+            </w:r>
+            <w:r>
+              <w:rPr>
+                <w:rFonts w:ascii="Times New Roman" w:eastAsia="SimSun" w:hAnsi="Times New Roman" w:cs="Times New Roman"/>
+                <w:sz w:val="24"/>
+                <w:szCs w:val="24"/>
+              </w:rPr>
+              <w:t xml:space="preserve">‘kwén ah. </w:t>
             </w:r>
           </w:p>
         </w:tc>
@@ -246,8 +1852,189 @@
             <w:tcW w:w="8640" w:type="dxa"/>
           </w:tcPr>
           <w:p>
-            <w:r>
-              <w:t>Government, fi IBC koh tsung, all JE</w:t>
+            <w:pPr>
+              <w:rPr>
+                <w:rFonts w:ascii="Times New Roman" w:eastAsia="SimSun" w:hAnsi="Times New Roman" w:cs="Times New Roman"/>
+                <w:sz w:val="24"/>
+                <w:szCs w:val="24"/>
+              </w:rPr>
+            </w:pPr>
+            <w:r>
+              <w:rPr>
+                <w:rFonts w:ascii="Times New Roman" w:eastAsia="SimSun" w:hAnsi="Times New Roman" w:cs="Times New Roman"/>
+                <w:sz w:val="24"/>
+                <w:szCs w:val="24"/>
+              </w:rPr>
+              <w:t>Government</w:t>
+            </w:r>
+            <w:r>
+              <w:rPr>
+                <w:rFonts w:ascii="Times New Roman" w:eastAsia="SimSun" w:hAnsi="Times New Roman" w:cs="Times New Roman"/>
+                <w:sz w:val="24"/>
+                <w:szCs w:val="24"/>
+              </w:rPr>
+              <w:t>,</w:t>
+            </w:r>
+            <w:r>
+              <w:rPr>
+                <w:rFonts w:ascii="Times New Roman" w:eastAsia="SimSun" w:hAnsi="Times New Roman" w:cs="Times New Roman"/>
+                <w:sz w:val="24"/>
+                <w:szCs w:val="24"/>
+              </w:rPr>
+              <w:t xml:space="preserve"> </w:t>
+            </w:r>
+            <w:r>
+              <w:rPr>
+                <w:rFonts w:ascii="Times New Roman" w:eastAsia="SimSun" w:hAnsi="Times New Roman" w:cs="Times New Roman"/>
+                <w:sz w:val="24"/>
+                <w:szCs w:val="24"/>
+              </w:rPr>
+              <w:t>國政</w:t>
+            </w:r>
+            <w:r>
+              <w:rPr>
+                <w:rFonts w:ascii="Times New Roman" w:eastAsia="SimSun" w:hAnsi="Times New Roman" w:cs="Times New Roman"/>
+                <w:sz w:val="24"/>
+                <w:szCs w:val="24"/>
+                <w:lang w:eastAsia="zh-CN"/>
+              </w:rPr>
+              <w:t xml:space="preserve">, </w:t>
+            </w:r>
+            <w:r>
+              <w:rPr>
+                <w:rFonts w:ascii="Times New Roman" w:eastAsia="SimSun" w:hAnsi="Times New Roman" w:cs="Times New Roman"/>
+                <w:sz w:val="24"/>
+                <w:szCs w:val="24"/>
+              </w:rPr>
+              <w:t>k</w:t>
+            </w:r>
+            <w:r>
+              <w:rPr>
+                <w:rFonts w:ascii="Times New Roman" w:eastAsia="SimSun" w:hAnsi="Times New Roman" w:cs="Times New Roman"/>
+                <w:sz w:val="24"/>
+                <w:szCs w:val="24"/>
+              </w:rPr>
+              <w:t>ó</w:t>
+            </w:r>
+            <w:r>
+              <w:rPr>
+                <w:rFonts w:ascii="Times New Roman" w:eastAsia="SimSun" w:hAnsi="Times New Roman" w:cs="Times New Roman"/>
+                <w:sz w:val="24"/>
+                <w:szCs w:val="24"/>
+              </w:rPr>
+              <w:t>h tsung</w:t>
+            </w:r>
+            <w:r>
+              <w:rPr>
+                <w:rFonts w:ascii="Times New Roman" w:eastAsia="SimSun" w:hAnsi="Times New Roman" w:cs="Times New Roman"/>
+                <w:sz w:val="24"/>
+                <w:szCs w:val="24"/>
+              </w:rPr>
+              <w:t xml:space="preserve">, </w:t>
+            </w:r>
+            <w:r>
+              <w:rPr>
+                <w:rFonts w:ascii="Times New Roman" w:eastAsia="SimSun" w:hAnsi="Times New Roman" w:cs="Times New Roman"/>
+                <w:sz w:val="24"/>
+                <w:szCs w:val="24"/>
+                <w:lang w:eastAsia="zh-CN"/>
+              </w:rPr>
+              <w:t>制度</w:t>
+            </w:r>
+            <w:r>
+              <w:rPr>
+                <w:rFonts w:ascii="Times New Roman" w:eastAsia="SimSun" w:hAnsi="Times New Roman" w:cs="Times New Roman"/>
+                <w:sz w:val="24"/>
+                <w:szCs w:val="24"/>
+                <w:lang w:eastAsia="zh-CN"/>
+              </w:rPr>
+              <w:t xml:space="preserve">, </w:t>
+            </w:r>
+            <w:r>
+              <w:rPr>
+                <w:rFonts w:ascii="Times New Roman" w:eastAsia="SimSun" w:hAnsi="Times New Roman" w:cs="Times New Roman"/>
+                <w:sz w:val="24"/>
+                <w:szCs w:val="24"/>
+              </w:rPr>
+              <w:t>tsz’ dú’</w:t>
+            </w:r>
+            <w:r>
+              <w:rPr>
+                <w:rFonts w:ascii="Times New Roman" w:eastAsia="SimSun" w:hAnsi="Times New Roman" w:cs="Times New Roman"/>
+                <w:sz w:val="24"/>
+                <w:szCs w:val="24"/>
+                <w:lang w:eastAsia="zh-CN"/>
+              </w:rPr>
+              <w:t xml:space="preserve">, </w:t>
+            </w:r>
+            <w:r>
+              <w:rPr>
+                <w:rFonts w:ascii="Times New Roman" w:eastAsia="SimSun" w:hAnsi="Times New Roman" w:cs="Times New Roman"/>
+                <w:sz w:val="24"/>
+                <w:szCs w:val="24"/>
+              </w:rPr>
+              <w:t>國</w:t>
+            </w:r>
+            <w:r>
+              <w:rPr>
+                <w:rFonts w:ascii="Times New Roman" w:eastAsia="SimSun" w:hAnsi="Times New Roman" w:cs="Times New Roman"/>
+                <w:sz w:val="24"/>
+                <w:szCs w:val="24"/>
+                <w:lang w:eastAsia="zh-CN"/>
+              </w:rPr>
+              <w:t>家</w:t>
+            </w:r>
+            <w:r>
+              <w:rPr>
+                <w:rFonts w:ascii="Times New Roman" w:eastAsia="SimSun" w:hAnsi="Times New Roman" w:cs="Times New Roman"/>
+                <w:sz w:val="24"/>
+                <w:szCs w:val="24"/>
+                <w:lang w:eastAsia="zh-CN"/>
+              </w:rPr>
+              <w:t xml:space="preserve">, </w:t>
+            </w:r>
+            <w:r>
+              <w:rPr>
+                <w:rFonts w:ascii="Times New Roman" w:eastAsia="SimSun" w:hAnsi="Times New Roman" w:cs="Times New Roman"/>
+                <w:sz w:val="24"/>
+                <w:szCs w:val="24"/>
+              </w:rPr>
+              <w:t>kóh kia,</w:t>
+            </w:r>
+            <w:r>
+              <w:rPr>
+                <w:rFonts w:ascii="Times New Roman" w:eastAsia="SimSun" w:hAnsi="Times New Roman" w:cs="Times New Roman"/>
+                <w:sz w:val="24"/>
+                <w:szCs w:val="24"/>
+                <w:lang w:eastAsia="zh-CN"/>
+              </w:rPr>
+              <w:t xml:space="preserve"> </w:t>
+            </w:r>
+            <w:r>
+              <w:rPr>
+                <w:rFonts w:ascii="Times New Roman" w:eastAsia="SimSun" w:hAnsi="Times New Roman" w:cs="Times New Roman"/>
+                <w:sz w:val="24"/>
+                <w:szCs w:val="24"/>
+                <w:lang w:eastAsia="zh-CN"/>
+              </w:rPr>
+              <w:t>方伯</w:t>
+            </w:r>
+            <w:r>
+              <w:rPr>
+                <w:rFonts w:ascii="Times New Roman" w:eastAsia="SimSun" w:hAnsi="Times New Roman" w:cs="Times New Roman"/>
+                <w:sz w:val="24"/>
+                <w:szCs w:val="24"/>
+                <w:lang w:eastAsia="zh-CN"/>
+              </w:rPr>
+              <w:t>,</w:t>
+            </w:r>
+            <w:r>
+              <w:rPr>
+                <w:rFonts w:ascii="Times New Roman" w:eastAsia="SimSun" w:hAnsi="Times New Roman" w:cs="Times New Roman"/>
+                <w:sz w:val="24"/>
+                <w:szCs w:val="24"/>
+              </w:rPr>
+              <w:t xml:space="preserve"> fong puh. </w:t>
             </w:r>
           </w:p>
         </w:tc>
@@ -258,28 +2045,208 @@
             <w:tcW w:w="8640" w:type="dxa"/>
           </w:tcPr>
           <w:p>
-            <w:r>
-              <w:t>Governor, (of one province) je = pl</w:t>
-            </w:r>
-          </w:p>
-        </w:tc>
-      </w:tr>
-      <w:tr>
-        <w:tc>
-          <w:tcPr>
-            <w:tcW w:w="8640" w:type="dxa"/>
-          </w:tcPr>
-          <w:p/>
-        </w:tc>
-      </w:tr>
-      <w:tr>
-        <w:tc>
-          <w:tcPr>
-            <w:tcW w:w="8640" w:type="dxa"/>
-          </w:tcPr>
-          <w:p>
-            <w:r>
-              <w:t>Gourd, $j Af ha 14,</w:t>
+            <w:pPr>
+              <w:rPr>
+                <w:rFonts w:ascii="Times New Roman" w:eastAsia="SimSun" w:hAnsi="Times New Roman" w:cs="Times New Roman"/>
+                <w:sz w:val="24"/>
+                <w:szCs w:val="24"/>
+              </w:rPr>
+            </w:pPr>
+            <w:r>
+              <w:rPr>
+                <w:rFonts w:ascii="Times New Roman" w:eastAsia="SimSun" w:hAnsi="Times New Roman" w:cs="Times New Roman"/>
+                <w:sz w:val="24"/>
+                <w:szCs w:val="24"/>
+              </w:rPr>
+              <w:t xml:space="preserve">Governor, (of one province) </w:t>
+            </w:r>
+            <w:r>
+              <w:rPr>
+                <w:rFonts w:ascii="Times New Roman" w:eastAsia="SimSun" w:hAnsi="Times New Roman" w:cs="Times New Roman"/>
+                <w:sz w:val="24"/>
+                <w:szCs w:val="24"/>
+              </w:rPr>
+              <w:t>撫臺</w:t>
+            </w:r>
+            <w:r>
+              <w:rPr>
+                <w:rFonts w:ascii="Times New Roman" w:eastAsia="SimSun" w:hAnsi="Times New Roman" w:cs="Times New Roman"/>
+                <w:sz w:val="24"/>
+                <w:szCs w:val="24"/>
+                <w:lang w:eastAsia="zh-CN"/>
+              </w:rPr>
+              <w:t xml:space="preserve">, </w:t>
+            </w:r>
+            <w:r>
+              <w:rPr>
+                <w:rFonts w:ascii="Times New Roman" w:eastAsia="SimSun" w:hAnsi="Times New Roman" w:cs="Times New Roman"/>
+                <w:sz w:val="24"/>
+                <w:szCs w:val="24"/>
+              </w:rPr>
+              <w:t>‘fú dé, (of two provinces)</w:t>
+            </w:r>
+            <w:r>
+              <w:rPr>
+                <w:rFonts w:ascii="Times New Roman" w:eastAsia="SimSun" w:hAnsi="Times New Roman" w:cs="Times New Roman"/>
+                <w:sz w:val="24"/>
+                <w:szCs w:val="24"/>
+              </w:rPr>
+              <w:t xml:space="preserve"> </w:t>
+            </w:r>
+            <w:r>
+              <w:rPr>
+                <w:rFonts w:ascii="Times New Roman" w:eastAsia="SimSun" w:hAnsi="Times New Roman" w:cs="Times New Roman"/>
+                <w:sz w:val="24"/>
+                <w:szCs w:val="24"/>
+              </w:rPr>
+              <w:t>總督</w:t>
+            </w:r>
+            <w:r>
+              <w:rPr>
+                <w:rFonts w:ascii="Times New Roman" w:eastAsia="SimSun" w:hAnsi="Times New Roman" w:cs="Times New Roman"/>
+                <w:sz w:val="24"/>
+                <w:szCs w:val="24"/>
+                <w:lang w:eastAsia="zh-CN"/>
+              </w:rPr>
+              <w:t>,</w:t>
+            </w:r>
+            <w:r>
+              <w:rPr>
+                <w:rFonts w:ascii="Times New Roman" w:eastAsia="SimSun" w:hAnsi="Times New Roman" w:cs="Times New Roman"/>
+                <w:sz w:val="24"/>
+                <w:szCs w:val="24"/>
+              </w:rPr>
+              <w:t xml:space="preserve"> tsúng tóh, (of a large, middle sized, and small city) </w:t>
+            </w:r>
+            <w:r>
+              <w:rPr>
+                <w:rFonts w:ascii="Times New Roman" w:eastAsia="SimSun" w:hAnsi="Times New Roman" w:cs="Times New Roman"/>
+                <w:sz w:val="24"/>
+                <w:szCs w:val="24"/>
+                <w:lang w:eastAsia="zh-CN"/>
+              </w:rPr>
+              <w:t>知府</w:t>
+            </w:r>
+            <w:r>
+              <w:rPr>
+                <w:rFonts w:ascii="Times New Roman" w:eastAsia="SimSun" w:hAnsi="Times New Roman" w:cs="Times New Roman"/>
+                <w:sz w:val="24"/>
+                <w:szCs w:val="24"/>
+                <w:lang w:eastAsia="zh-CN"/>
+              </w:rPr>
+              <w:t xml:space="preserve">, </w:t>
+            </w:r>
+            <w:r>
+              <w:rPr>
+                <w:rFonts w:ascii="Times New Roman" w:eastAsia="SimSun" w:hAnsi="Times New Roman" w:cs="Times New Roman"/>
+                <w:sz w:val="24"/>
+                <w:szCs w:val="24"/>
+              </w:rPr>
+              <w:t>tsz ‘fú,</w:t>
+            </w:r>
+            <w:r>
+              <w:rPr>
+                <w:rFonts w:ascii="Times New Roman" w:eastAsia="SimSun" w:hAnsi="Times New Roman" w:cs="Times New Roman"/>
+                <w:sz w:val="24"/>
+                <w:szCs w:val="24"/>
+                <w:lang w:eastAsia="zh-CN"/>
+              </w:rPr>
+              <w:t xml:space="preserve"> </w:t>
+            </w:r>
+            <w:r>
+              <w:rPr>
+                <w:rFonts w:ascii="Times New Roman" w:eastAsia="SimSun" w:hAnsi="Times New Roman" w:cs="Times New Roman"/>
+                <w:sz w:val="24"/>
+                <w:szCs w:val="24"/>
+                <w:lang w:eastAsia="zh-CN"/>
+              </w:rPr>
+              <w:t>知州</w:t>
+            </w:r>
+            <w:r>
+              <w:rPr>
+                <w:rFonts w:ascii="Times New Roman" w:eastAsia="SimSun" w:hAnsi="Times New Roman" w:cs="Times New Roman"/>
+                <w:sz w:val="24"/>
+                <w:szCs w:val="24"/>
+                <w:lang w:eastAsia="zh-CN"/>
+              </w:rPr>
+              <w:t xml:space="preserve">, </w:t>
+            </w:r>
+            <w:r>
+              <w:rPr>
+                <w:rFonts w:ascii="Times New Roman" w:eastAsia="SimSun" w:hAnsi="Times New Roman" w:cs="Times New Roman"/>
+                <w:sz w:val="24"/>
+                <w:szCs w:val="24"/>
+              </w:rPr>
+              <w:t xml:space="preserve"> tsz tseu, </w:t>
+            </w:r>
+            <w:r>
+              <w:rPr>
+                <w:rFonts w:ascii="Times New Roman" w:eastAsia="SimSun" w:hAnsi="Times New Roman" w:cs="Times New Roman"/>
+                <w:sz w:val="24"/>
+                <w:szCs w:val="24"/>
+                <w:lang w:eastAsia="zh-CN"/>
+              </w:rPr>
+              <w:t>知縣</w:t>
+            </w:r>
+            <w:r>
+              <w:rPr>
+                <w:rFonts w:ascii="Times New Roman" w:eastAsia="SimSun" w:hAnsi="Times New Roman" w:cs="Times New Roman"/>
+                <w:sz w:val="24"/>
+                <w:szCs w:val="24"/>
+                <w:lang w:eastAsia="zh-CN"/>
+              </w:rPr>
+              <w:t xml:space="preserve">, </w:t>
+            </w:r>
+            <w:r>
+              <w:rPr>
+                <w:rFonts w:ascii="Times New Roman" w:eastAsia="SimSun" w:hAnsi="Times New Roman" w:cs="Times New Roman"/>
+                <w:sz w:val="24"/>
+                <w:szCs w:val="24"/>
+              </w:rPr>
+              <w:t xml:space="preserve">tsz yön’, (of the </w:t>
+            </w:r>
+            <w:r>
+              <w:rPr>
+                <w:rFonts w:ascii="Times New Roman" w:eastAsia="SimSun" w:hAnsi="Times New Roman" w:cs="Times New Roman"/>
+                <w:sz w:val="24"/>
+                <w:szCs w:val="24"/>
+              </w:rPr>
+              <w:t>universe)</w:t>
+            </w:r>
+            <w:r>
+              <w:rPr>
+                <w:rFonts w:ascii="Times New Roman" w:eastAsia="SimSun" w:hAnsi="Times New Roman" w:cs="Times New Roman"/>
+                <w:sz w:val="24"/>
+                <w:szCs w:val="24"/>
+                <w:lang w:eastAsia="zh-CN"/>
+              </w:rPr>
+              <w:t xml:space="preserve"> </w:t>
+            </w:r>
+            <w:r>
+              <w:rPr>
+                <w:rFonts w:ascii="Times New Roman" w:eastAsia="SimSun" w:hAnsi="Times New Roman" w:cs="Times New Roman"/>
+                <w:sz w:val="24"/>
+                <w:szCs w:val="24"/>
+                <w:lang w:eastAsia="zh-CN"/>
+              </w:rPr>
+              <w:t>天地個主宰</w:t>
+            </w:r>
+            <w:r>
+              <w:rPr>
+                <w:rFonts w:ascii="Times New Roman" w:eastAsia="SimSun" w:hAnsi="Times New Roman" w:cs="Times New Roman"/>
+                <w:sz w:val="24"/>
+                <w:szCs w:val="24"/>
+                <w:lang w:eastAsia="zh-CN"/>
+              </w:rPr>
+              <w:t>,</w:t>
+            </w:r>
+            <w:r>
+              <w:rPr>
+                <w:rFonts w:ascii="Times New Roman" w:eastAsia="SimSun" w:hAnsi="Times New Roman" w:cs="Times New Roman"/>
+                <w:sz w:val="24"/>
+                <w:szCs w:val="24"/>
+              </w:rPr>
+              <w:t xml:space="preserve"> t’ien di’ kú’ ‘tsâ ‘tsé.</w:t>
             </w:r>
           </w:p>
         </w:tc>
@@ -290,9 +2257,13 @@
             <w:tcW w:w="8640" w:type="dxa"/>
           </w:tcPr>
           <w:p>
-            <w:r>
-              <w:t>Gout, Fx) FB kiah fang.</w:t>
-            </w:r>
+            <w:pPr>
+              <w:rPr>
+                <w:rFonts w:ascii="Times New Roman" w:eastAsia="SimSun" w:hAnsi="Times New Roman" w:cs="Times New Roman"/>
+                <w:sz w:val="24"/>
+                <w:szCs w:val="24"/>
+              </w:rPr>
+            </w:pPr>
           </w:p>
         </w:tc>
       </w:tr>
@@ -302,8 +2273,53 @@
             <w:tcW w:w="8640" w:type="dxa"/>
           </w:tcPr>
           <w:p>
-            <w:r>
-              <w:t>Gown, # ¥ bau ’tsz, (wadded) xf</w:t>
+            <w:pPr>
+              <w:rPr>
+                <w:rFonts w:ascii="Times New Roman" w:eastAsia="SimSun" w:hAnsi="Times New Roman" w:cs="Times New Roman"/>
+                <w:sz w:val="24"/>
+                <w:szCs w:val="24"/>
+              </w:rPr>
+            </w:pPr>
+            <w:r>
+              <w:rPr>
+                <w:rFonts w:ascii="Times New Roman" w:eastAsia="SimSun" w:hAnsi="Times New Roman" w:cs="Times New Roman"/>
+                <w:sz w:val="24"/>
+                <w:szCs w:val="24"/>
+              </w:rPr>
+              <w:t>Gourd</w:t>
+            </w:r>
+            <w:r>
+              <w:rPr>
+                <w:rFonts w:ascii="Times New Roman" w:eastAsia="SimSun" w:hAnsi="Times New Roman" w:cs="Times New Roman"/>
+                <w:sz w:val="24"/>
+                <w:szCs w:val="24"/>
+              </w:rPr>
+              <w:t xml:space="preserve">, </w:t>
+            </w:r>
+            <w:r>
+              <w:rPr>
+                <w:rFonts w:ascii="Times New Roman" w:eastAsia="SimSun" w:hAnsi="Times New Roman" w:cs="Times New Roman"/>
+                <w:sz w:val="24"/>
+                <w:szCs w:val="24"/>
+              </w:rPr>
+              <w:t>葫蘆</w:t>
+            </w:r>
+            <w:r>
+              <w:rPr>
+                <w:rFonts w:ascii="Times New Roman" w:eastAsia="SimSun" w:hAnsi="Times New Roman" w:cs="Times New Roman"/>
+                <w:sz w:val="24"/>
+                <w:szCs w:val="24"/>
+                <w:lang w:eastAsia="zh-CN"/>
+              </w:rPr>
+              <w:t xml:space="preserve">, </w:t>
+            </w:r>
+            <w:r>
+              <w:rPr>
+                <w:rFonts w:ascii="Times New Roman" w:eastAsia="SimSun" w:hAnsi="Times New Roman" w:cs="Times New Roman"/>
+                <w:sz w:val="24"/>
+                <w:szCs w:val="24"/>
+              </w:rPr>
+              <w:t xml:space="preserve">hú lú. </w:t>
             </w:r>
           </w:p>
         </w:tc>
@@ -314,8 +2330,85 @@
             <w:tcW w:w="8640" w:type="dxa"/>
           </w:tcPr>
           <w:p>
-            <w:r>
-              <w:t>Grace, wh un, fs un tuh</w:t>
+            <w:pPr>
+              <w:rPr>
+                <w:rFonts w:ascii="Times New Roman" w:eastAsia="SimSun" w:hAnsi="Times New Roman" w:cs="Times New Roman"/>
+                <w:sz w:val="24"/>
+                <w:szCs w:val="24"/>
+              </w:rPr>
+            </w:pPr>
+            <w:r>
+              <w:rPr>
+                <w:rFonts w:ascii="Times New Roman" w:eastAsia="SimSun" w:hAnsi="Times New Roman" w:cs="Times New Roman"/>
+                <w:sz w:val="24"/>
+                <w:szCs w:val="24"/>
+              </w:rPr>
+              <w:t>Gout</w:t>
+            </w:r>
+            <w:r>
+              <w:rPr>
+                <w:rFonts w:ascii="Times New Roman" w:eastAsia="SimSun" w:hAnsi="Times New Roman" w:cs="Times New Roman"/>
+                <w:sz w:val="24"/>
+                <w:szCs w:val="24"/>
+              </w:rPr>
+              <w:t xml:space="preserve">, </w:t>
+            </w:r>
+            <w:r>
+              <w:rPr>
+                <w:rFonts w:ascii="Times New Roman" w:eastAsia="SimSun" w:hAnsi="Times New Roman" w:cs="Times New Roman"/>
+                <w:sz w:val="24"/>
+                <w:szCs w:val="24"/>
+              </w:rPr>
+              <w:t>腳風</w:t>
+            </w:r>
+            <w:r>
+              <w:rPr>
+                <w:rFonts w:ascii="Times New Roman" w:eastAsia="SimSun" w:hAnsi="Times New Roman" w:cs="Times New Roman"/>
+                <w:sz w:val="24"/>
+                <w:szCs w:val="24"/>
+                <w:lang w:eastAsia="zh-CN"/>
+              </w:rPr>
+              <w:t>,</w:t>
+            </w:r>
+            <w:r>
+              <w:rPr>
+                <w:rFonts w:ascii="Times New Roman" w:eastAsia="SimSun" w:hAnsi="Times New Roman" w:cs="Times New Roman"/>
+                <w:sz w:val="24"/>
+                <w:szCs w:val="24"/>
+              </w:rPr>
+              <w:t>ki</w:t>
+            </w:r>
+            <w:r>
+              <w:rPr>
+                <w:rFonts w:ascii="Times New Roman" w:eastAsia="SimSun" w:hAnsi="Times New Roman" w:cs="Times New Roman"/>
+                <w:sz w:val="24"/>
+                <w:szCs w:val="24"/>
+              </w:rPr>
+              <w:t>á</w:t>
+            </w:r>
+            <w:r>
+              <w:rPr>
+                <w:rFonts w:ascii="Times New Roman" w:eastAsia="SimSun" w:hAnsi="Times New Roman" w:cs="Times New Roman"/>
+                <w:sz w:val="24"/>
+                <w:szCs w:val="24"/>
+              </w:rPr>
+              <w:t>h f</w:t>
+            </w:r>
+            <w:r>
+              <w:rPr>
+                <w:rFonts w:ascii="Times New Roman" w:eastAsia="SimSun" w:hAnsi="Times New Roman" w:cs="Times New Roman"/>
+                <w:sz w:val="24"/>
+                <w:szCs w:val="24"/>
+              </w:rPr>
+              <w:t>ú</w:t>
+            </w:r>
+            <w:r>
+              <w:rPr>
+                <w:rFonts w:ascii="Times New Roman" w:eastAsia="SimSun" w:hAnsi="Times New Roman" w:cs="Times New Roman"/>
+                <w:sz w:val="24"/>
+                <w:szCs w:val="24"/>
+              </w:rPr>
+              <w:t>ng.</w:t>
             </w:r>
           </w:p>
         </w:tc>
@@ -326,9 +2419,87 @@
             <w:tcW w:w="8640" w:type="dxa"/>
           </w:tcPr>
           <w:p>
-            <w:r>
-              <w:lastRenderedPageBreak/>
-              <w:t>Grade, (ninth grade of officials) 7U¢n</w:t>
+            <w:pPr>
+              <w:rPr>
+                <w:rFonts w:ascii="Times New Roman" w:eastAsia="SimSun" w:hAnsi="Times New Roman" w:cs="Times New Roman"/>
+                <w:sz w:val="24"/>
+                <w:szCs w:val="24"/>
+              </w:rPr>
+            </w:pPr>
+            <w:r>
+              <w:rPr>
+                <w:rFonts w:ascii="Times New Roman" w:eastAsia="SimSun" w:hAnsi="Times New Roman" w:cs="Times New Roman"/>
+                <w:sz w:val="24"/>
+                <w:szCs w:val="24"/>
+              </w:rPr>
+              <w:t>Gown</w:t>
+            </w:r>
+            <w:r>
+              <w:rPr>
+                <w:rFonts w:ascii="Times New Roman" w:eastAsia="SimSun" w:hAnsi="Times New Roman" w:cs="Times New Roman"/>
+                <w:sz w:val="24"/>
+                <w:szCs w:val="24"/>
+              </w:rPr>
+              <w:t>,</w:t>
+            </w:r>
+            <w:r>
+              <w:rPr>
+                <w:rFonts w:ascii="Times New Roman" w:eastAsia="SimSun" w:hAnsi="Times New Roman" w:cs="Times New Roman"/>
+                <w:sz w:val="24"/>
+                <w:szCs w:val="24"/>
+              </w:rPr>
+              <w:t xml:space="preserve"> </w:t>
+            </w:r>
+            <w:r>
+              <w:rPr>
+                <w:rFonts w:ascii="Times New Roman" w:eastAsia="SimSun" w:hAnsi="Times New Roman" w:cs="Times New Roman"/>
+                <w:sz w:val="24"/>
+                <w:szCs w:val="24"/>
+                <w:lang w:eastAsia="zh-CN"/>
+              </w:rPr>
+              <w:t>袍子</w:t>
+            </w:r>
+            <w:r>
+              <w:rPr>
+                <w:rFonts w:ascii="Times New Roman" w:eastAsia="SimSun" w:hAnsi="Times New Roman" w:cs="Times New Roman"/>
+                <w:sz w:val="24"/>
+                <w:szCs w:val="24"/>
+                <w:lang w:eastAsia="zh-CN"/>
+              </w:rPr>
+              <w:t xml:space="preserve">, </w:t>
+            </w:r>
+            <w:r>
+              <w:rPr>
+                <w:rFonts w:ascii="Times New Roman" w:eastAsia="SimSun" w:hAnsi="Times New Roman" w:cs="Times New Roman"/>
+                <w:sz w:val="24"/>
+                <w:szCs w:val="24"/>
+              </w:rPr>
+              <w:t xml:space="preserve">bau ’tsz, (wadded) </w:t>
+            </w:r>
+            <w:r>
+              <w:rPr>
+                <w:rFonts w:ascii="Times New Roman" w:eastAsia="SimSun" w:hAnsi="Times New Roman" w:cs="Times New Roman"/>
+                <w:sz w:val="24"/>
+                <w:szCs w:val="24"/>
+              </w:rPr>
+              <w:t>棉襖</w:t>
+            </w:r>
+            <w:r>
+              <w:rPr>
+                <w:rFonts w:ascii="Times New Roman" w:eastAsia="SimSun" w:hAnsi="Times New Roman" w:cs="Times New Roman"/>
+                <w:sz w:val="24"/>
+                <w:szCs w:val="24"/>
+                <w:lang w:eastAsia="zh-CN"/>
+              </w:rPr>
+              <w:t xml:space="preserve">, </w:t>
+            </w:r>
+            <w:r>
+              <w:rPr>
+                <w:rFonts w:ascii="Times New Roman" w:eastAsia="SimSun" w:hAnsi="Times New Roman" w:cs="Times New Roman"/>
+                <w:sz w:val="24"/>
+                <w:szCs w:val="24"/>
+              </w:rPr>
+              <w:t xml:space="preserve">mien ‘au. </w:t>
             </w:r>
           </w:p>
         </w:tc>
@@ -339,29 +2510,157 @@
             <w:tcW w:w="8640" w:type="dxa"/>
           </w:tcPr>
           <w:p>
-            <w:r>
-              <w:t xml:space="preserve">Gradually, </w:t>
-            </w:r>
-            <w:proofErr w:type="spellStart"/>
-            <w:r>
-              <w:t>jaf</w:t>
-            </w:r>
-            <w:proofErr w:type="spellEnd"/>
-            <w:r>
-              <w:t xml:space="preserve"> HBT </w:t>
-            </w:r>
-            <w:proofErr w:type="spellStart"/>
-            <w:proofErr w:type="gramStart"/>
-            <w:r>
-              <w:t>dzien</w:t>
-            </w:r>
-            <w:proofErr w:type="spellEnd"/>
-            <w:r>
-              <w:t>‘ dzien</w:t>
-            </w:r>
-            <w:proofErr w:type="gramEnd"/>
-            <w:r>
-              <w:t>' kit</w:t>
+            <w:pPr>
+              <w:rPr>
+                <w:rFonts w:ascii="Times New Roman" w:eastAsia="SimSun" w:hAnsi="Times New Roman" w:cs="Times New Roman"/>
+                <w:sz w:val="24"/>
+                <w:szCs w:val="24"/>
+              </w:rPr>
+            </w:pPr>
+            <w:r>
+              <w:rPr>
+                <w:rFonts w:ascii="Times New Roman" w:eastAsia="SimSun" w:hAnsi="Times New Roman" w:cs="Times New Roman"/>
+                <w:sz w:val="24"/>
+                <w:szCs w:val="24"/>
+              </w:rPr>
+              <w:t>Grace</w:t>
+            </w:r>
+            <w:r>
+              <w:rPr>
+                <w:rFonts w:ascii="Times New Roman" w:eastAsia="SimSun" w:hAnsi="Times New Roman" w:cs="Times New Roman"/>
+                <w:sz w:val="24"/>
+                <w:szCs w:val="24"/>
+              </w:rPr>
+              <w:t xml:space="preserve">, </w:t>
+            </w:r>
+            <w:r>
+              <w:rPr>
+                <w:rFonts w:ascii="Times New Roman" w:eastAsia="SimSun" w:hAnsi="Times New Roman" w:cs="Times New Roman"/>
+                <w:sz w:val="24"/>
+                <w:szCs w:val="24"/>
+                <w:lang w:eastAsia="zh-CN"/>
+              </w:rPr>
+              <w:t>恩</w:t>
+            </w:r>
+            <w:r>
+              <w:rPr>
+                <w:rFonts w:ascii="Times New Roman" w:eastAsia="SimSun" w:hAnsi="Times New Roman" w:cs="Times New Roman"/>
+                <w:sz w:val="24"/>
+                <w:szCs w:val="24"/>
+                <w:lang w:eastAsia="zh-CN"/>
+              </w:rPr>
+              <w:t>,</w:t>
+            </w:r>
+            <w:r>
+              <w:rPr>
+                <w:rFonts w:ascii="Times New Roman" w:eastAsia="SimSun" w:hAnsi="Times New Roman" w:cs="Times New Roman"/>
+                <w:sz w:val="24"/>
+                <w:szCs w:val="24"/>
+              </w:rPr>
+              <w:t xml:space="preserve">un, </w:t>
+            </w:r>
+            <w:r>
+              <w:rPr>
+                <w:rFonts w:ascii="Times New Roman" w:eastAsia="SimSun" w:hAnsi="Times New Roman" w:cs="Times New Roman"/>
+                <w:sz w:val="24"/>
+                <w:szCs w:val="24"/>
+                <w:lang w:eastAsia="zh-CN"/>
+              </w:rPr>
+              <w:t>恩德</w:t>
+            </w:r>
+            <w:r>
+              <w:rPr>
+                <w:rFonts w:ascii="Times New Roman" w:eastAsia="SimSun" w:hAnsi="Times New Roman" w:cs="Times New Roman"/>
+                <w:sz w:val="24"/>
+                <w:szCs w:val="24"/>
+                <w:lang w:eastAsia="zh-CN"/>
+              </w:rPr>
+              <w:t xml:space="preserve">, </w:t>
+            </w:r>
+            <w:r>
+              <w:rPr>
+                <w:rFonts w:ascii="Times New Roman" w:eastAsia="SimSun" w:hAnsi="Times New Roman" w:cs="Times New Roman"/>
+                <w:sz w:val="24"/>
+                <w:szCs w:val="24"/>
+              </w:rPr>
+              <w:t xml:space="preserve"> </w:t>
+            </w:r>
+            <w:r>
+              <w:rPr>
+                <w:rFonts w:ascii="Times New Roman" w:eastAsia="SimSun" w:hAnsi="Times New Roman" w:cs="Times New Roman"/>
+                <w:sz w:val="24"/>
+                <w:szCs w:val="24"/>
+              </w:rPr>
+              <w:t>un tuh</w:t>
+            </w:r>
+            <w:r>
+              <w:rPr>
+                <w:rFonts w:ascii="Times New Roman" w:eastAsia="SimSun" w:hAnsi="Times New Roman" w:cs="Times New Roman"/>
+                <w:sz w:val="24"/>
+                <w:szCs w:val="24"/>
+              </w:rPr>
+              <w:t xml:space="preserve">, </w:t>
+            </w:r>
+            <w:r>
+              <w:rPr>
+                <w:rFonts w:ascii="Times New Roman" w:eastAsia="SimSun" w:hAnsi="Times New Roman" w:cs="Times New Roman"/>
+                <w:sz w:val="24"/>
+                <w:szCs w:val="24"/>
+                <w:lang w:eastAsia="zh-CN"/>
+              </w:rPr>
+              <w:t>恩典</w:t>
+            </w:r>
+            <w:r>
+              <w:rPr>
+                <w:rFonts w:ascii="Times New Roman" w:eastAsia="SimSun" w:hAnsi="Times New Roman" w:cs="Times New Roman"/>
+                <w:sz w:val="24"/>
+                <w:szCs w:val="24"/>
+                <w:lang w:eastAsia="zh-CN"/>
+              </w:rPr>
+              <w:t>,</w:t>
+            </w:r>
+            <w:r>
+              <w:rPr>
+                <w:rFonts w:ascii="Times New Roman" w:eastAsia="SimSun" w:hAnsi="Times New Roman" w:cs="Times New Roman"/>
+                <w:sz w:val="24"/>
+                <w:szCs w:val="24"/>
+              </w:rPr>
+              <w:t>un ‘tien,</w:t>
+            </w:r>
+            <w:r>
+              <w:rPr>
+                <w:rFonts w:ascii="Times New Roman" w:eastAsia="SimSun" w:hAnsi="Times New Roman" w:cs="Times New Roman"/>
+                <w:sz w:val="24"/>
+                <w:szCs w:val="24"/>
+                <w:lang w:eastAsia="zh-CN"/>
+              </w:rPr>
+              <w:t xml:space="preserve"> </w:t>
+            </w:r>
+            <w:r>
+              <w:rPr>
+                <w:rFonts w:ascii="Times New Roman" w:eastAsia="SimSun" w:hAnsi="Times New Roman" w:cs="Times New Roman"/>
+                <w:sz w:val="24"/>
+                <w:szCs w:val="24"/>
+                <w:lang w:eastAsia="zh-CN"/>
+              </w:rPr>
+              <w:t>恩惠</w:t>
+            </w:r>
+            <w:r>
+              <w:rPr>
+                <w:rFonts w:ascii="Times New Roman" w:eastAsia="SimSun" w:hAnsi="Times New Roman" w:cs="Times New Roman"/>
+                <w:sz w:val="24"/>
+                <w:szCs w:val="24"/>
+                <w:lang w:eastAsia="zh-CN"/>
+              </w:rPr>
+              <w:t>,</w:t>
+            </w:r>
+            <w:r>
+              <w:rPr>
+                <w:rFonts w:ascii="Times New Roman" w:eastAsia="SimSun" w:hAnsi="Times New Roman" w:cs="Times New Roman"/>
+                <w:sz w:val="24"/>
+                <w:szCs w:val="24"/>
+              </w:rPr>
+              <w:t xml:space="preserve"> un wé’. </w:t>
             </w:r>
           </w:p>
         </w:tc>
@@ -372,8 +2671,147 @@
             <w:tcW w:w="8640" w:type="dxa"/>
           </w:tcPr>
           <w:p>
-            <w:r>
-              <w:t>Graduate, (as bachelor) ae tsing*</w:t>
+            <w:pPr>
+              <w:rPr>
+                <w:rFonts w:ascii="Times New Roman" w:eastAsia="SimSun" w:hAnsi="Times New Roman" w:cs="Times New Roman"/>
+                <w:sz w:val="24"/>
+                <w:szCs w:val="24"/>
+              </w:rPr>
+            </w:pPr>
+            <w:r>
+              <w:rPr>
+                <w:rFonts w:ascii="Times New Roman" w:eastAsia="SimSun" w:hAnsi="Times New Roman" w:cs="Times New Roman"/>
+                <w:sz w:val="24"/>
+                <w:szCs w:val="24"/>
+              </w:rPr>
+              <w:t>Grade, (ninth grade of officials)</w:t>
+            </w:r>
+            <w:r>
+              <w:rPr>
+                <w:rFonts w:ascii="Times New Roman" w:eastAsia="SimSun" w:hAnsi="Times New Roman" w:cs="Times New Roman"/>
+                <w:sz w:val="24"/>
+                <w:szCs w:val="24"/>
+                <w:lang w:eastAsia="zh-CN"/>
+              </w:rPr>
+              <w:t>九品</w:t>
+            </w:r>
+            <w:r>
+              <w:rPr>
+                <w:rFonts w:ascii="Times New Roman" w:eastAsia="SimSun" w:hAnsi="Times New Roman" w:cs="Times New Roman"/>
+                <w:sz w:val="24"/>
+                <w:szCs w:val="24"/>
+                <w:lang w:eastAsia="zh-CN"/>
+              </w:rPr>
+              <w:t xml:space="preserve">, </w:t>
+            </w:r>
+            <w:r>
+              <w:rPr>
+                <w:rFonts w:ascii="Times New Roman" w:eastAsia="SimSun" w:hAnsi="Times New Roman" w:cs="Times New Roman"/>
+                <w:sz w:val="24"/>
+                <w:szCs w:val="24"/>
+              </w:rPr>
+              <w:t xml:space="preserve"> </w:t>
+            </w:r>
+            <w:r>
+              <w:rPr>
+                <w:rFonts w:ascii="Times New Roman" w:eastAsia="SimSun" w:hAnsi="Times New Roman" w:cs="Times New Roman"/>
+                <w:sz w:val="24"/>
+                <w:szCs w:val="24"/>
+              </w:rPr>
+              <w:t xml:space="preserve">‘kieu ‘p’ing, (grades) </w:t>
+            </w:r>
+            <w:r>
+              <w:rPr>
+                <w:rFonts w:ascii="Times New Roman" w:eastAsia="SimSun" w:hAnsi="Times New Roman" w:cs="Times New Roman"/>
+                <w:sz w:val="24"/>
+                <w:szCs w:val="24"/>
+                <w:lang w:eastAsia="zh-CN"/>
+              </w:rPr>
+              <w:t>品</w:t>
+            </w:r>
+            <w:r>
+              <w:rPr>
+                <w:rFonts w:ascii="Times New Roman" w:eastAsia="SimSun" w:hAnsi="Times New Roman" w:cs="Times New Roman"/>
+                <w:sz w:val="24"/>
+                <w:szCs w:val="24"/>
+                <w:lang w:eastAsia="zh-CN"/>
+              </w:rPr>
+              <w:t xml:space="preserve">, </w:t>
+            </w:r>
+            <w:r>
+              <w:rPr>
+                <w:rFonts w:ascii="Times New Roman" w:eastAsia="SimSun" w:hAnsi="Times New Roman" w:cs="Times New Roman"/>
+                <w:sz w:val="24"/>
+                <w:szCs w:val="24"/>
+              </w:rPr>
+              <w:t>‘p’ing, (half grades)</w:t>
+            </w:r>
+            <w:r>
+              <w:rPr>
+                <w:rFonts w:ascii="Times New Roman" w:eastAsia="SimSun" w:hAnsi="Times New Roman" w:cs="Times New Roman"/>
+                <w:sz w:val="24"/>
+                <w:szCs w:val="24"/>
+              </w:rPr>
+              <w:t xml:space="preserve"> </w:t>
+            </w:r>
+            <w:r>
+              <w:rPr>
+                <w:rFonts w:ascii="Times New Roman" w:eastAsia="SimSun" w:hAnsi="Times New Roman" w:cs="Times New Roman"/>
+                <w:sz w:val="24"/>
+                <w:szCs w:val="24"/>
+              </w:rPr>
+              <w:t>級</w:t>
+            </w:r>
+            <w:r>
+              <w:rPr>
+                <w:rFonts w:ascii="Times New Roman" w:eastAsia="SimSun" w:hAnsi="Times New Roman" w:cs="Times New Roman"/>
+                <w:sz w:val="24"/>
+                <w:szCs w:val="24"/>
+                <w:lang w:eastAsia="zh-CN"/>
+              </w:rPr>
+              <w:t>,</w:t>
+            </w:r>
+            <w:r>
+              <w:rPr>
+                <w:rFonts w:ascii="Times New Roman" w:eastAsia="SimSun" w:hAnsi="Times New Roman" w:cs="Times New Roman"/>
+                <w:sz w:val="24"/>
+                <w:szCs w:val="24"/>
+              </w:rPr>
+              <w:t xml:space="preserve"> kih, (promotions to the extend of a grade and a half) </w:t>
+            </w:r>
+            <w:r>
+              <w:rPr>
+                <w:rFonts w:ascii="Times New Roman" w:eastAsia="SimSun" w:hAnsi="Times New Roman" w:cs="Times New Roman"/>
+                <w:sz w:val="24"/>
+                <w:szCs w:val="24"/>
+                <w:lang w:eastAsia="zh-CN"/>
+              </w:rPr>
+              <w:t>加三</w:t>
+            </w:r>
+            <w:r>
+              <w:rPr>
+                <w:rFonts w:ascii="Times New Roman" w:eastAsia="SimSun" w:hAnsi="Times New Roman" w:cs="Times New Roman"/>
+                <w:sz w:val="24"/>
+                <w:szCs w:val="24"/>
+              </w:rPr>
+              <w:t>級</w:t>
+            </w:r>
+            <w:r>
+              <w:rPr>
+                <w:rFonts w:ascii="Times New Roman" w:eastAsia="SimSun" w:hAnsi="Times New Roman" w:cs="Times New Roman"/>
+                <w:sz w:val="24"/>
+                <w:szCs w:val="24"/>
+                <w:lang w:eastAsia="zh-CN"/>
+              </w:rPr>
+              <w:t>,</w:t>
+            </w:r>
+            <w:r>
+              <w:rPr>
+                <w:rFonts w:ascii="Times New Roman" w:eastAsia="SimSun" w:hAnsi="Times New Roman" w:cs="Times New Roman"/>
+                <w:sz w:val="24"/>
+                <w:szCs w:val="24"/>
+              </w:rPr>
+              <w:t xml:space="preserve">ká san kih. </w:t>
             </w:r>
           </w:p>
         </w:tc>
@@ -384,8 +2822,163 @@
             <w:tcW w:w="8640" w:type="dxa"/>
           </w:tcPr>
           <w:p>
-            <w:r>
-              <w:t>Graduate, (a) oe sieu' 26, AC HE run</w:t>
+            <w:pPr>
+              <w:rPr>
+                <w:rFonts w:ascii="Times New Roman" w:eastAsia="SimSun" w:hAnsi="Times New Roman" w:cs="Times New Roman"/>
+                <w:sz w:val="24"/>
+                <w:szCs w:val="24"/>
+              </w:rPr>
+            </w:pPr>
+            <w:r>
+              <w:rPr>
+                <w:rFonts w:ascii="Times New Roman" w:eastAsia="SimSun" w:hAnsi="Times New Roman" w:cs="Times New Roman"/>
+                <w:sz w:val="24"/>
+                <w:szCs w:val="24"/>
+              </w:rPr>
+              <w:t>Graduall</w:t>
+            </w:r>
+            <w:r>
+              <w:rPr>
+                <w:rFonts w:ascii="Times New Roman" w:eastAsia="SimSun" w:hAnsi="Times New Roman" w:cs="Times New Roman"/>
+                <w:sz w:val="24"/>
+                <w:szCs w:val="24"/>
+              </w:rPr>
+              <w:t xml:space="preserve">y, </w:t>
+            </w:r>
+            <w:r>
+              <w:rPr>
+                <w:rFonts w:ascii="Times New Roman" w:eastAsia="SimSun" w:hAnsi="Times New Roman" w:cs="Times New Roman"/>
+                <w:sz w:val="24"/>
+                <w:szCs w:val="24"/>
+              </w:rPr>
+              <w:t>漸漸</w:t>
+            </w:r>
+            <w:r>
+              <w:rPr>
+                <w:rFonts w:ascii="Times New Roman" w:eastAsia="SimSun" w:hAnsi="Times New Roman" w:cs="Times New Roman"/>
+                <w:sz w:val="24"/>
+                <w:szCs w:val="24"/>
+              </w:rPr>
+              <w:t>個</w:t>
+            </w:r>
+            <w:r>
+              <w:rPr>
+                <w:rFonts w:ascii="Times New Roman" w:eastAsia="SimSun" w:hAnsi="Times New Roman" w:cs="Times New Roman"/>
+                <w:sz w:val="24"/>
+                <w:szCs w:val="24"/>
+                <w:lang w:eastAsia="zh-CN"/>
+              </w:rPr>
+              <w:t xml:space="preserve">, </w:t>
+            </w:r>
+            <w:r>
+              <w:rPr>
+                <w:rFonts w:ascii="Times New Roman" w:eastAsia="SimSun" w:hAnsi="Times New Roman" w:cs="Times New Roman"/>
+                <w:sz w:val="24"/>
+                <w:szCs w:val="24"/>
+              </w:rPr>
+              <w:t>dzien</w:t>
+            </w:r>
+            <w:r>
+              <w:rPr>
+                <w:rFonts w:ascii="Times New Roman" w:eastAsia="SimSun" w:hAnsi="Times New Roman" w:cs="Times New Roman"/>
+                <w:sz w:val="24"/>
+                <w:szCs w:val="24"/>
+              </w:rPr>
+              <w:t xml:space="preserve">’ </w:t>
+            </w:r>
+            <w:r>
+              <w:rPr>
+                <w:rFonts w:ascii="Times New Roman" w:eastAsia="SimSun" w:hAnsi="Times New Roman" w:cs="Times New Roman"/>
+                <w:sz w:val="24"/>
+                <w:szCs w:val="24"/>
+              </w:rPr>
+              <w:t xml:space="preserve"> dzien' k</w:t>
+            </w:r>
+            <w:r>
+              <w:rPr>
+                <w:rFonts w:ascii="Times New Roman" w:eastAsia="SimSun" w:hAnsi="Times New Roman" w:cs="Times New Roman"/>
+                <w:sz w:val="24"/>
+                <w:szCs w:val="24"/>
+              </w:rPr>
+              <w:t>ú’</w:t>
+            </w:r>
+            <w:r>
+              <w:rPr>
+                <w:rFonts w:ascii="Times New Roman" w:eastAsia="SimSun" w:hAnsi="Times New Roman" w:cs="Times New Roman"/>
+                <w:sz w:val="24"/>
+                <w:szCs w:val="24"/>
+                <w:lang w:eastAsia="zh-CN"/>
+              </w:rPr>
+              <w:t xml:space="preserve">, </w:t>
+            </w:r>
+            <w:r>
+              <w:rPr>
+                <w:rFonts w:ascii="Times New Roman" w:eastAsia="SimSun" w:hAnsi="Times New Roman" w:cs="Times New Roman"/>
+                <w:sz w:val="24"/>
+                <w:szCs w:val="24"/>
+              </w:rPr>
+              <w:t xml:space="preserve"> (ascend)</w:t>
+            </w:r>
+            <w:r>
+              <w:rPr>
+                <w:rFonts w:ascii="Times New Roman" w:eastAsia="SimSun" w:hAnsi="Times New Roman" w:cs="Times New Roman"/>
+                <w:sz w:val="24"/>
+                <w:szCs w:val="24"/>
+                <w:lang w:eastAsia="zh-CN"/>
+              </w:rPr>
+              <w:t>步步登高</w:t>
+            </w:r>
+            <w:r>
+              <w:rPr>
+                <w:rFonts w:ascii="Times New Roman" w:eastAsia="SimSun" w:hAnsi="Times New Roman" w:cs="Times New Roman"/>
+                <w:sz w:val="24"/>
+                <w:szCs w:val="24"/>
+                <w:lang w:eastAsia="zh-CN"/>
+              </w:rPr>
+              <w:t xml:space="preserve">, </w:t>
+            </w:r>
+            <w:r>
+              <w:rPr>
+                <w:rFonts w:ascii="Times New Roman" w:eastAsia="SimSun" w:hAnsi="Times New Roman" w:cs="Times New Roman"/>
+                <w:sz w:val="24"/>
+                <w:szCs w:val="24"/>
+              </w:rPr>
+              <w:t xml:space="preserve"> bú’ bú’ tung kau,</w:t>
+            </w:r>
+            <w:r>
+              <w:rPr>
+                <w:rFonts w:ascii="Times New Roman" w:eastAsia="SimSun" w:hAnsi="Times New Roman" w:cs="Times New Roman"/>
+                <w:sz w:val="24"/>
+                <w:szCs w:val="24"/>
+                <w:lang w:eastAsia="zh-CN"/>
+              </w:rPr>
+              <w:t xml:space="preserve"> </w:t>
+            </w:r>
+            <w:r>
+              <w:rPr>
+                <w:rFonts w:ascii="Times New Roman" w:eastAsia="SimSun" w:hAnsi="Times New Roman" w:cs="Times New Roman"/>
+                <w:sz w:val="24"/>
+                <w:szCs w:val="24"/>
+                <w:lang w:eastAsia="zh-CN"/>
+              </w:rPr>
+              <w:t>挨之次第</w:t>
+            </w:r>
+            <w:r>
+              <w:rPr>
+                <w:rFonts w:ascii="Times New Roman" w:eastAsia="SimSun" w:hAnsi="Times New Roman" w:cs="Times New Roman"/>
+                <w:sz w:val="24"/>
+                <w:szCs w:val="24"/>
+                <w:lang w:eastAsia="zh-CN"/>
+              </w:rPr>
+              <w:t xml:space="preserve">, </w:t>
+            </w:r>
+            <w:r>
+              <w:rPr>
+                <w:rFonts w:ascii="Times New Roman" w:eastAsia="SimSun" w:hAnsi="Times New Roman" w:cs="Times New Roman"/>
+                <w:sz w:val="24"/>
+                <w:szCs w:val="24"/>
+              </w:rPr>
+              <w:t xml:space="preserve"> á tsz t’sz’ dí’. </w:t>
             </w:r>
           </w:p>
         </w:tc>
@@ -396,8 +2989,138 @@
             <w:tcW w:w="8640" w:type="dxa"/>
           </w:tcPr>
           <w:p>
-            <w:r>
-              <w:t>Graft, $# tsih.</w:t>
+            <w:pPr>
+              <w:rPr>
+                <w:rFonts w:ascii="Times New Roman" w:eastAsia="SimSun" w:hAnsi="Times New Roman" w:cs="Times New Roman"/>
+                <w:sz w:val="24"/>
+                <w:szCs w:val="24"/>
+              </w:rPr>
+            </w:pPr>
+            <w:r>
+              <w:rPr>
+                <w:rFonts w:ascii="Times New Roman" w:eastAsia="SimSun" w:hAnsi="Times New Roman" w:cs="Times New Roman"/>
+                <w:sz w:val="24"/>
+                <w:szCs w:val="24"/>
+              </w:rPr>
+              <w:t>Graduate, (as bachelor)</w:t>
+            </w:r>
+            <w:r>
+              <w:rPr>
+                <w:rFonts w:ascii="Times New Roman" w:eastAsia="SimSun" w:hAnsi="Times New Roman" w:cs="Times New Roman"/>
+                <w:sz w:val="24"/>
+                <w:szCs w:val="24"/>
+              </w:rPr>
+              <w:t xml:space="preserve"> </w:t>
+            </w:r>
+            <w:r>
+              <w:rPr>
+                <w:rFonts w:ascii="Times New Roman" w:eastAsia="SimSun" w:hAnsi="Times New Roman" w:cs="Times New Roman"/>
+                <w:sz w:val="24"/>
+                <w:szCs w:val="24"/>
+              </w:rPr>
+              <w:t>進學</w:t>
+            </w:r>
+            <w:r>
+              <w:rPr>
+                <w:rFonts w:ascii="Times New Roman" w:eastAsia="SimSun" w:hAnsi="Times New Roman" w:cs="Times New Roman"/>
+                <w:sz w:val="24"/>
+                <w:szCs w:val="24"/>
+                <w:lang w:eastAsia="zh-CN"/>
+              </w:rPr>
+              <w:t xml:space="preserve">, </w:t>
+            </w:r>
+            <w:r>
+              <w:rPr>
+                <w:rFonts w:ascii="Times New Roman" w:eastAsia="SimSun" w:hAnsi="Times New Roman" w:cs="Times New Roman"/>
+                <w:sz w:val="24"/>
+                <w:szCs w:val="24"/>
+              </w:rPr>
+              <w:t xml:space="preserve"> tsing</w:t>
+            </w:r>
+            <w:r>
+              <w:rPr>
+                <w:rFonts w:ascii="Times New Roman" w:eastAsia="SimSun" w:hAnsi="Times New Roman" w:cs="Times New Roman"/>
+                <w:sz w:val="24"/>
+                <w:szCs w:val="24"/>
+              </w:rPr>
+              <w:t xml:space="preserve">’ hoh, (as master) </w:t>
+            </w:r>
+            <w:r>
+              <w:rPr>
+                <w:rFonts w:ascii="Times New Roman" w:eastAsia="SimSun" w:hAnsi="Times New Roman" w:cs="Times New Roman"/>
+                <w:sz w:val="24"/>
+                <w:szCs w:val="24"/>
+                <w:lang w:eastAsia="zh-CN"/>
+              </w:rPr>
+              <w:t>中</w:t>
+            </w:r>
+            <w:r>
+              <w:rPr>
+                <w:rFonts w:ascii="Times New Roman" w:eastAsia="SimSun" w:hAnsi="Times New Roman" w:cs="Times New Roman"/>
+                <w:sz w:val="24"/>
+                <w:szCs w:val="24"/>
+              </w:rPr>
+              <w:t>舉人</w:t>
+            </w:r>
+            <w:r>
+              <w:rPr>
+                <w:rFonts w:ascii="Times New Roman" w:eastAsia="SimSun" w:hAnsi="Times New Roman" w:cs="Times New Roman"/>
+                <w:sz w:val="24"/>
+                <w:szCs w:val="24"/>
+                <w:lang w:eastAsia="zh-CN"/>
+              </w:rPr>
+              <w:t>,</w:t>
+            </w:r>
+            <w:r>
+              <w:rPr>
+                <w:rFonts w:ascii="Times New Roman" w:eastAsia="SimSun" w:hAnsi="Times New Roman" w:cs="Times New Roman"/>
+                <w:sz w:val="24"/>
+                <w:szCs w:val="24"/>
+              </w:rPr>
+              <w:t>tsúng’ ‘kü niun, (as doctor)</w:t>
+            </w:r>
+            <w:r>
+              <w:rPr>
+                <w:rFonts w:ascii="Times New Roman" w:eastAsia="SimSun" w:hAnsi="Times New Roman" w:cs="Times New Roman"/>
+                <w:sz w:val="24"/>
+                <w:szCs w:val="24"/>
+                <w:lang w:eastAsia="zh-CN"/>
+              </w:rPr>
+              <w:t>中</w:t>
+            </w:r>
+            <w:r>
+              <w:rPr>
+                <w:rFonts w:ascii="Times New Roman" w:eastAsia="SimSun" w:hAnsi="Times New Roman" w:cs="Times New Roman"/>
+                <w:sz w:val="24"/>
+                <w:szCs w:val="24"/>
+              </w:rPr>
+              <w:t>進</w:t>
+            </w:r>
+            <w:r>
+              <w:rPr>
+                <w:rFonts w:ascii="Times New Roman" w:eastAsia="SimSun" w:hAnsi="Times New Roman" w:cs="Times New Roman"/>
+                <w:sz w:val="24"/>
+                <w:szCs w:val="24"/>
+                <w:lang w:eastAsia="zh-CN"/>
+              </w:rPr>
+              <w:t>士</w:t>
+            </w:r>
+            <w:r>
+              <w:rPr>
+                <w:rFonts w:ascii="Times New Roman" w:eastAsia="SimSun" w:hAnsi="Times New Roman" w:cs="Times New Roman"/>
+                <w:sz w:val="24"/>
+                <w:szCs w:val="24"/>
+                <w:lang w:eastAsia="zh-CN"/>
+              </w:rPr>
+              <w:t>,</w:t>
+            </w:r>
+            <w:r>
+              <w:rPr>
+                <w:rFonts w:ascii="Times New Roman" w:eastAsia="SimSun" w:hAnsi="Times New Roman" w:cs="Times New Roman"/>
+                <w:sz w:val="24"/>
+                <w:szCs w:val="24"/>
+              </w:rPr>
+              <w:t xml:space="preserve"> tsúng’ tsing ‘zz. </w:t>
             </w:r>
           </w:p>
         </w:tc>
@@ -408,8 +3131,104 @@
             <w:tcW w:w="8640" w:type="dxa"/>
           </w:tcPr>
           <w:p>
-            <w:r>
-              <w:t>Grain, (five kinds) ites "ng koh, (a</w:t>
+            <w:pPr>
+              <w:rPr>
+                <w:rFonts w:ascii="Times New Roman" w:eastAsia="SimSun" w:hAnsi="Times New Roman" w:cs="Times New Roman"/>
+                <w:sz w:val="24"/>
+                <w:szCs w:val="24"/>
+              </w:rPr>
+            </w:pPr>
+            <w:r>
+              <w:rPr>
+                <w:rFonts w:ascii="Times New Roman" w:eastAsia="SimSun" w:hAnsi="Times New Roman" w:cs="Times New Roman"/>
+                <w:sz w:val="24"/>
+                <w:szCs w:val="24"/>
+              </w:rPr>
+              <w:t xml:space="preserve">Graduate, (a) </w:t>
+            </w:r>
+            <w:r>
+              <w:rPr>
+                <w:rFonts w:ascii="Times New Roman" w:eastAsia="SimSun" w:hAnsi="Times New Roman" w:cs="Times New Roman"/>
+                <w:sz w:val="24"/>
+                <w:szCs w:val="24"/>
+                <w:lang w:eastAsia="zh-CN"/>
+              </w:rPr>
+              <w:t>秀才</w:t>
+            </w:r>
+            <w:r>
+              <w:rPr>
+                <w:rFonts w:ascii="Times New Roman" w:eastAsia="SimSun" w:hAnsi="Times New Roman" w:cs="Times New Roman"/>
+                <w:sz w:val="24"/>
+                <w:szCs w:val="24"/>
+                <w:lang w:eastAsia="zh-CN"/>
+              </w:rPr>
+              <w:t xml:space="preserve">, </w:t>
+            </w:r>
+            <w:r>
+              <w:rPr>
+                <w:rFonts w:ascii="Times New Roman" w:eastAsia="SimSun" w:hAnsi="Times New Roman" w:cs="Times New Roman"/>
+                <w:sz w:val="24"/>
+                <w:szCs w:val="24"/>
+              </w:rPr>
+              <w:t xml:space="preserve">sieu' </w:t>
+            </w:r>
+            <w:r>
+              <w:rPr>
+                <w:rFonts w:ascii="Times New Roman" w:eastAsia="SimSun" w:hAnsi="Times New Roman" w:cs="Times New Roman"/>
+                <w:sz w:val="24"/>
+                <w:szCs w:val="24"/>
+              </w:rPr>
+              <w:t>zé</w:t>
+            </w:r>
+            <w:r>
+              <w:rPr>
+                <w:rFonts w:ascii="Times New Roman" w:eastAsia="SimSun" w:hAnsi="Times New Roman" w:cs="Times New Roman"/>
+                <w:sz w:val="24"/>
+                <w:szCs w:val="24"/>
+              </w:rPr>
+              <w:t xml:space="preserve">, </w:t>
+            </w:r>
+            <w:r>
+              <w:rPr>
+                <w:rFonts w:ascii="Times New Roman" w:eastAsia="SimSun" w:hAnsi="Times New Roman" w:cs="Times New Roman"/>
+                <w:sz w:val="24"/>
+                <w:szCs w:val="24"/>
+                <w:lang w:eastAsia="zh-CN"/>
+              </w:rPr>
+              <w:t>文生</w:t>
+            </w:r>
+            <w:r>
+              <w:rPr>
+                <w:rFonts w:ascii="Times New Roman" w:eastAsia="SimSun" w:hAnsi="Times New Roman" w:cs="Times New Roman"/>
+                <w:sz w:val="24"/>
+                <w:szCs w:val="24"/>
+                <w:lang w:eastAsia="zh-CN"/>
+              </w:rPr>
+              <w:t>,</w:t>
+            </w:r>
+            <w:r>
+              <w:rPr>
+                <w:rFonts w:ascii="Times New Roman" w:eastAsia="SimSun" w:hAnsi="Times New Roman" w:cs="Times New Roman"/>
+                <w:sz w:val="24"/>
+                <w:szCs w:val="24"/>
+              </w:rPr>
+              <w:t xml:space="preserve"> v</w:t>
+            </w:r>
+            <w:r>
+              <w:rPr>
+                <w:rFonts w:ascii="Times New Roman" w:eastAsia="SimSun" w:hAnsi="Times New Roman" w:cs="Times New Roman"/>
+                <w:sz w:val="24"/>
+                <w:szCs w:val="24"/>
+              </w:rPr>
+              <w:t>un</w:t>
+            </w:r>
+            <w:r>
+              <w:rPr>
+                <w:rFonts w:ascii="Times New Roman" w:eastAsia="SimSun" w:hAnsi="Times New Roman" w:cs="Times New Roman"/>
+                <w:sz w:val="24"/>
+                <w:szCs w:val="24"/>
+              </w:rPr>
+              <w:t xml:space="preserve"> sung. </w:t>
             </w:r>
           </w:p>
         </w:tc>
@@ -420,8 +3239,46 @@
             <w:tcW w:w="8640" w:type="dxa"/>
           </w:tcPr>
           <w:p>
-            <w:r>
-              <w:t>Granary, = ii song kan, ig t’song</w:t>
+            <w:pPr>
+              <w:rPr>
+                <w:rFonts w:ascii="Times New Roman" w:eastAsia="SimSun" w:hAnsi="Times New Roman" w:cs="Times New Roman"/>
+                <w:sz w:val="24"/>
+                <w:szCs w:val="24"/>
+              </w:rPr>
+            </w:pPr>
+            <w:r>
+              <w:rPr>
+                <w:rFonts w:ascii="Times New Roman" w:eastAsia="SimSun" w:hAnsi="Times New Roman" w:cs="Times New Roman"/>
+                <w:sz w:val="24"/>
+                <w:szCs w:val="24"/>
+              </w:rPr>
+              <w:t xml:space="preserve">Graft, </w:t>
+            </w:r>
+            <w:r>
+              <w:rPr>
+                <w:rFonts w:ascii="Times New Roman" w:eastAsia="SimSun" w:hAnsi="Times New Roman" w:cs="Times New Roman"/>
+                <w:sz w:val="24"/>
+                <w:szCs w:val="24"/>
+                <w:lang w:eastAsia="zh-CN"/>
+              </w:rPr>
+              <w:t>接</w:t>
+            </w:r>
+            <w:r>
+              <w:rPr>
+                <w:rFonts w:ascii="Times New Roman" w:eastAsia="SimSun" w:hAnsi="Times New Roman" w:cs="Times New Roman"/>
+                <w:sz w:val="24"/>
+                <w:szCs w:val="24"/>
+                <w:lang w:eastAsia="zh-CN"/>
+              </w:rPr>
+              <w:t xml:space="preserve">, </w:t>
+            </w:r>
+            <w:r>
+              <w:rPr>
+                <w:rFonts w:ascii="Times New Roman" w:eastAsia="SimSun" w:hAnsi="Times New Roman" w:cs="Times New Roman"/>
+                <w:sz w:val="24"/>
+                <w:szCs w:val="24"/>
+              </w:rPr>
+              <w:t>tsih.</w:t>
             </w:r>
           </w:p>
         </w:tc>
@@ -432,8 +3289,103 @@
             <w:tcW w:w="8640" w:type="dxa"/>
           </w:tcPr>
           <w:p>
-            <w:r>
-              <w:t>Grand, fey AC kauda‘, HAF Aong day,</w:t>
+            <w:pPr>
+              <w:rPr>
+                <w:rFonts w:ascii="Times New Roman" w:eastAsia="SimSun" w:hAnsi="Times New Roman" w:cs="Times New Roman"/>
+                <w:sz w:val="24"/>
+                <w:szCs w:val="24"/>
+              </w:rPr>
+            </w:pPr>
+            <w:r>
+              <w:rPr>
+                <w:rFonts w:ascii="Times New Roman" w:eastAsia="SimSun" w:hAnsi="Times New Roman" w:cs="Times New Roman"/>
+                <w:sz w:val="24"/>
+                <w:szCs w:val="24"/>
+              </w:rPr>
+              <w:t xml:space="preserve">Grain, (five kinds) </w:t>
+            </w:r>
+            <w:r>
+              <w:rPr>
+                <w:rFonts w:ascii="Times New Roman" w:eastAsia="SimSun" w:hAnsi="Times New Roman" w:cs="Times New Roman"/>
+                <w:sz w:val="24"/>
+                <w:szCs w:val="24"/>
+              </w:rPr>
+              <w:t>五穀</w:t>
+            </w:r>
+            <w:r>
+              <w:rPr>
+                <w:rFonts w:ascii="Times New Roman" w:eastAsia="SimSun" w:hAnsi="Times New Roman" w:cs="Times New Roman"/>
+                <w:sz w:val="24"/>
+                <w:szCs w:val="24"/>
+                <w:lang w:eastAsia="zh-CN"/>
+              </w:rPr>
+              <w:t xml:space="preserve">, </w:t>
+            </w:r>
+            <w:r>
+              <w:rPr>
+                <w:rFonts w:ascii="Times New Roman" w:eastAsia="SimSun" w:hAnsi="Times New Roman" w:cs="Times New Roman"/>
+                <w:sz w:val="24"/>
+                <w:szCs w:val="24"/>
+              </w:rPr>
+              <w:t>‘</w:t>
+            </w:r>
+            <w:r>
+              <w:rPr>
+                <w:rFonts w:ascii="Times New Roman" w:eastAsia="SimSun" w:hAnsi="Times New Roman" w:cs="Times New Roman"/>
+                <w:sz w:val="24"/>
+                <w:szCs w:val="24"/>
+              </w:rPr>
+              <w:t>ng k</w:t>
+            </w:r>
+            <w:r>
+              <w:rPr>
+                <w:rFonts w:ascii="Times New Roman" w:eastAsia="SimSun" w:hAnsi="Times New Roman" w:cs="Times New Roman"/>
+                <w:sz w:val="24"/>
+                <w:szCs w:val="24"/>
+              </w:rPr>
+              <w:t>ó</w:t>
+            </w:r>
+            <w:r>
+              <w:rPr>
+                <w:rFonts w:ascii="Times New Roman" w:eastAsia="SimSun" w:hAnsi="Times New Roman" w:cs="Times New Roman"/>
+                <w:sz w:val="24"/>
+                <w:szCs w:val="24"/>
+              </w:rPr>
+              <w:t>h, (a</w:t>
+            </w:r>
+            <w:r>
+              <w:rPr>
+                <w:rFonts w:ascii="Times New Roman" w:eastAsia="SimSun" w:hAnsi="Times New Roman" w:cs="Times New Roman"/>
+                <w:sz w:val="24"/>
+                <w:szCs w:val="24"/>
+              </w:rPr>
+              <w:t xml:space="preserve"> grain) </w:t>
+            </w:r>
+            <w:r>
+              <w:rPr>
+                <w:rFonts w:ascii="Times New Roman" w:eastAsia="SimSun" w:hAnsi="Times New Roman" w:cs="Times New Roman"/>
+                <w:sz w:val="24"/>
+                <w:szCs w:val="24"/>
+                <w:lang w:eastAsia="zh-CN"/>
+              </w:rPr>
+              <w:t>一粒</w:t>
+            </w:r>
+            <w:r>
+              <w:rPr>
+                <w:rFonts w:ascii="Times New Roman" w:eastAsia="SimSun" w:hAnsi="Times New Roman" w:cs="Times New Roman"/>
+                <w:sz w:val="24"/>
+                <w:szCs w:val="24"/>
+                <w:lang w:eastAsia="zh-CN"/>
+              </w:rPr>
+              <w:t xml:space="preserve">, </w:t>
+            </w:r>
+            <w:r>
+              <w:rPr>
+                <w:rFonts w:ascii="Times New Roman" w:eastAsia="SimSun" w:hAnsi="Times New Roman" w:cs="Times New Roman"/>
+                <w:sz w:val="24"/>
+                <w:szCs w:val="24"/>
+              </w:rPr>
+              <w:t xml:space="preserve">ih lih. </w:t>
             </w:r>
           </w:p>
         </w:tc>
@@ -444,16 +3396,171 @@
             <w:tcW w:w="8640" w:type="dxa"/>
           </w:tcPr>
           <w:p>
-            <w:r>
-              <w:t>Granddaughter, AF ‘</w:t>
-            </w:r>
-            <w:proofErr w:type="spellStart"/>
-            <w:r>
-              <w:t>nih</w:t>
-            </w:r>
-            <w:proofErr w:type="spellEnd"/>
-            <w:r>
-              <w:t xml:space="preserve"> sun.</w:t>
+            <w:pPr>
+              <w:rPr>
+                <w:rFonts w:ascii="Times New Roman" w:eastAsia="SimSun" w:hAnsi="Times New Roman" w:cs="Times New Roman"/>
+                <w:sz w:val="24"/>
+                <w:szCs w:val="24"/>
+                <w:lang w:eastAsia="zh-CN"/>
+              </w:rPr>
+            </w:pPr>
+            <w:r>
+              <w:rPr>
+                <w:rFonts w:ascii="Times New Roman" w:eastAsia="SimSun" w:hAnsi="Times New Roman" w:cs="Times New Roman"/>
+                <w:sz w:val="24"/>
+                <w:szCs w:val="24"/>
+              </w:rPr>
+              <w:t>Granary</w:t>
+            </w:r>
+            <w:r>
+              <w:rPr>
+                <w:rFonts w:ascii="Times New Roman" w:eastAsia="SimSun" w:hAnsi="Times New Roman" w:cs="Times New Roman"/>
+                <w:sz w:val="24"/>
+                <w:szCs w:val="24"/>
+              </w:rPr>
+              <w:t xml:space="preserve">, </w:t>
+            </w:r>
+            <w:r>
+              <w:rPr>
+                <w:rFonts w:ascii="Times New Roman" w:eastAsia="SimSun" w:hAnsi="Times New Roman" w:cs="Times New Roman"/>
+                <w:sz w:val="24"/>
+                <w:szCs w:val="24"/>
+              </w:rPr>
+              <w:t>倉間</w:t>
+            </w:r>
+            <w:r>
+              <w:rPr>
+                <w:rFonts w:ascii="Times New Roman" w:eastAsia="SimSun" w:hAnsi="Times New Roman" w:cs="Times New Roman"/>
+                <w:sz w:val="24"/>
+                <w:szCs w:val="24"/>
+                <w:lang w:eastAsia="zh-CN"/>
+              </w:rPr>
+              <w:t xml:space="preserve">, </w:t>
+            </w:r>
+            <w:r>
+              <w:rPr>
+                <w:rFonts w:ascii="Times New Roman" w:eastAsia="SimSun" w:hAnsi="Times New Roman" w:cs="Times New Roman"/>
+                <w:sz w:val="24"/>
+                <w:szCs w:val="24"/>
+              </w:rPr>
+              <w:t>t’</w:t>
+            </w:r>
+            <w:r>
+              <w:rPr>
+                <w:rFonts w:ascii="Times New Roman" w:eastAsia="SimSun" w:hAnsi="Times New Roman" w:cs="Times New Roman"/>
+                <w:sz w:val="24"/>
+                <w:szCs w:val="24"/>
+              </w:rPr>
+              <w:t>song kan</w:t>
+            </w:r>
+            <w:r>
+              <w:rPr>
+                <w:rFonts w:ascii="Times New Roman" w:eastAsia="SimSun" w:hAnsi="Times New Roman" w:cs="Times New Roman"/>
+                <w:sz w:val="24"/>
+                <w:szCs w:val="24"/>
+              </w:rPr>
+              <w:t xml:space="preserve">, </w:t>
+            </w:r>
+            <w:r>
+              <w:rPr>
+                <w:rFonts w:ascii="Times New Roman" w:eastAsia="SimSun" w:hAnsi="Times New Roman" w:cs="Times New Roman"/>
+                <w:sz w:val="24"/>
+                <w:szCs w:val="24"/>
+              </w:rPr>
+              <w:t xml:space="preserve"> </w:t>
+            </w:r>
+            <w:r>
+              <w:rPr>
+                <w:rFonts w:ascii="Times New Roman" w:eastAsia="SimSun" w:hAnsi="Times New Roman" w:cs="Times New Roman"/>
+                <w:sz w:val="24"/>
+                <w:szCs w:val="24"/>
+              </w:rPr>
+              <w:t>倉</w:t>
+            </w:r>
+            <w:r>
+              <w:rPr>
+                <w:rFonts w:ascii="Times New Roman" w:eastAsia="SimSun-ExtB" w:hAnsi="Times New Roman" w:cs="Times New Roman"/>
+                <w:sz w:val="24"/>
+                <w:szCs w:val="24"/>
+              </w:rPr>
+              <w:t>𢊬</w:t>
+            </w:r>
+            <w:r>
+              <w:rPr>
+                <w:rFonts w:ascii="Times New Roman" w:eastAsia="SimSun" w:hAnsi="Times New Roman" w:cs="Times New Roman"/>
+                <w:sz w:val="24"/>
+                <w:szCs w:val="24"/>
+                <w:lang w:eastAsia="zh-CN"/>
+              </w:rPr>
+              <w:t xml:space="preserve">, </w:t>
+            </w:r>
+            <w:r>
+              <w:rPr>
+                <w:rFonts w:ascii="Times New Roman" w:eastAsia="SimSun" w:hAnsi="Times New Roman" w:cs="Times New Roman"/>
+                <w:sz w:val="24"/>
+                <w:szCs w:val="24"/>
+              </w:rPr>
+              <w:t>t’song</w:t>
+            </w:r>
+            <w:r>
+              <w:rPr>
+                <w:rFonts w:ascii="Times New Roman" w:eastAsia="SimSun" w:hAnsi="Times New Roman" w:cs="Times New Roman"/>
+                <w:sz w:val="24"/>
+                <w:szCs w:val="24"/>
+              </w:rPr>
+              <w:t xml:space="preserve"> ling, (government granary) </w:t>
+            </w:r>
+            <w:r>
+              <w:rPr>
+                <w:rFonts w:ascii="Times New Roman" w:eastAsia="SimSun" w:hAnsi="Times New Roman" w:cs="Times New Roman"/>
+                <w:sz w:val="24"/>
+                <w:szCs w:val="24"/>
+                <w:lang w:eastAsia="zh-CN"/>
+              </w:rPr>
+              <w:t>官</w:t>
+            </w:r>
+            <w:r>
+              <w:rPr>
+                <w:rFonts w:ascii="Times New Roman" w:eastAsia="SimSun" w:hAnsi="Times New Roman" w:cs="Times New Roman"/>
+                <w:sz w:val="24"/>
+                <w:szCs w:val="24"/>
+              </w:rPr>
+              <w:t>倉</w:t>
+            </w:r>
+            <w:r>
+              <w:rPr>
+                <w:rFonts w:ascii="Times New Roman" w:eastAsia="SimSun" w:hAnsi="Times New Roman" w:cs="Times New Roman"/>
+                <w:sz w:val="24"/>
+                <w:szCs w:val="24"/>
+                <w:lang w:eastAsia="zh-CN"/>
+              </w:rPr>
+              <w:t>,</w:t>
+            </w:r>
+            <w:r>
+              <w:rPr>
+                <w:rFonts w:ascii="Times New Roman" w:eastAsia="SimSun" w:hAnsi="Times New Roman" w:cs="Times New Roman"/>
+                <w:sz w:val="24"/>
+                <w:szCs w:val="24"/>
+                <w:lang w:eastAsia="zh-CN"/>
+              </w:rPr>
+              <w:t xml:space="preserve"> </w:t>
+            </w:r>
+            <w:r>
+              <w:rPr>
+                <w:rFonts w:ascii="Times New Roman" w:eastAsia="SimSun" w:hAnsi="Times New Roman" w:cs="Times New Roman"/>
+                <w:sz w:val="24"/>
+                <w:szCs w:val="24"/>
+              </w:rPr>
+              <w:t>kwén t’song</w:t>
+            </w:r>
+            <w:r>
+              <w:rPr>
+                <w:rFonts w:ascii="Times New Roman" w:eastAsia="SimSun" w:hAnsi="Times New Roman" w:cs="Times New Roman"/>
+                <w:sz w:val="24"/>
+                <w:szCs w:val="24"/>
+                <w:lang w:eastAsia="zh-CN"/>
+              </w:rPr>
+              <w:t xml:space="preserve">. </w:t>
             </w:r>
           </w:p>
         </w:tc>
@@ -464,8 +3571,120 @@
             <w:tcW w:w="8640" w:type="dxa"/>
           </w:tcPr>
           <w:p>
-            <w:r>
-              <w:t>Grandfather, FAC ’tsu ‘va, BAB</w:t>
+            <w:pPr>
+              <w:rPr>
+                <w:rFonts w:ascii="Times New Roman" w:eastAsia="SimSun" w:hAnsi="Times New Roman" w:cs="Times New Roman"/>
+                <w:sz w:val="24"/>
+                <w:szCs w:val="24"/>
+              </w:rPr>
+            </w:pPr>
+            <w:r>
+              <w:rPr>
+                <w:rFonts w:ascii="Times New Roman" w:eastAsia="SimSun" w:hAnsi="Times New Roman" w:cs="Times New Roman"/>
+                <w:sz w:val="24"/>
+                <w:szCs w:val="24"/>
+              </w:rPr>
+              <w:t xml:space="preserve">Grand, </w:t>
+            </w:r>
+            <w:r>
+              <w:rPr>
+                <w:rFonts w:ascii="Times New Roman" w:eastAsia="SimSun" w:hAnsi="Times New Roman" w:cs="Times New Roman"/>
+                <w:sz w:val="24"/>
+                <w:szCs w:val="24"/>
+                <w:lang w:eastAsia="zh-CN"/>
+              </w:rPr>
+              <w:t>高大</w:t>
+            </w:r>
+            <w:r>
+              <w:rPr>
+                <w:rFonts w:ascii="Times New Roman" w:eastAsia="SimSun" w:hAnsi="Times New Roman" w:cs="Times New Roman"/>
+                <w:sz w:val="24"/>
+                <w:szCs w:val="24"/>
+                <w:lang w:eastAsia="zh-CN"/>
+              </w:rPr>
+              <w:t xml:space="preserve">, </w:t>
+            </w:r>
+            <w:r>
+              <w:rPr>
+                <w:rFonts w:ascii="Times New Roman" w:eastAsia="SimSun" w:hAnsi="Times New Roman" w:cs="Times New Roman"/>
+                <w:sz w:val="24"/>
+                <w:szCs w:val="24"/>
+              </w:rPr>
+              <w:t>kau</w:t>
+            </w:r>
+            <w:r>
+              <w:rPr>
+                <w:rFonts w:ascii="Times New Roman" w:eastAsia="SimSun" w:hAnsi="Times New Roman" w:cs="Times New Roman"/>
+                <w:sz w:val="24"/>
+                <w:szCs w:val="24"/>
+              </w:rPr>
+              <w:t xml:space="preserve"> </w:t>
+            </w:r>
+            <w:r>
+              <w:rPr>
+                <w:rFonts w:ascii="Times New Roman" w:eastAsia="SimSun" w:hAnsi="Times New Roman" w:cs="Times New Roman"/>
+                <w:sz w:val="24"/>
+                <w:szCs w:val="24"/>
+              </w:rPr>
+              <w:t>d</w:t>
+            </w:r>
+            <w:r>
+              <w:rPr>
+                <w:rFonts w:ascii="Times New Roman" w:eastAsia="SimSun" w:hAnsi="Times New Roman" w:cs="Times New Roman"/>
+                <w:sz w:val="24"/>
+                <w:szCs w:val="24"/>
+              </w:rPr>
+              <w:t>á’</w:t>
+            </w:r>
+            <w:r>
+              <w:rPr>
+                <w:rFonts w:ascii="Times New Roman" w:eastAsia="SimSun" w:hAnsi="Times New Roman" w:cs="Times New Roman"/>
+                <w:sz w:val="24"/>
+                <w:szCs w:val="24"/>
+              </w:rPr>
+              <w:t xml:space="preserve">, </w:t>
+            </w:r>
+            <w:r>
+              <w:rPr>
+                <w:rFonts w:ascii="Times New Roman" w:eastAsia="SimSun" w:hAnsi="Times New Roman" w:cs="Times New Roman"/>
+                <w:sz w:val="24"/>
+                <w:szCs w:val="24"/>
+                <w:lang w:eastAsia="zh-CN"/>
+              </w:rPr>
+              <w:t>弘大</w:t>
+            </w:r>
+            <w:r>
+              <w:rPr>
+                <w:rFonts w:ascii="Times New Roman" w:eastAsia="SimSun" w:hAnsi="Times New Roman" w:cs="Times New Roman"/>
+                <w:sz w:val="24"/>
+                <w:szCs w:val="24"/>
+                <w:lang w:eastAsia="zh-CN"/>
+              </w:rPr>
+              <w:t xml:space="preserve">, </w:t>
+            </w:r>
+            <w:r>
+              <w:rPr>
+                <w:rFonts w:ascii="Times New Roman" w:eastAsia="SimSun" w:hAnsi="Times New Roman" w:cs="Times New Roman"/>
+                <w:sz w:val="24"/>
+                <w:szCs w:val="24"/>
+              </w:rPr>
+              <w:t xml:space="preserve"> hó</w:t>
+            </w:r>
+            <w:r>
+              <w:rPr>
+                <w:rFonts w:ascii="Times New Roman" w:eastAsia="SimSun" w:hAnsi="Times New Roman" w:cs="Times New Roman"/>
+                <w:sz w:val="24"/>
+                <w:szCs w:val="24"/>
+              </w:rPr>
+              <w:t>ng d</w:t>
+            </w:r>
+            <w:r>
+              <w:rPr>
+                <w:rFonts w:ascii="Times New Roman" w:eastAsia="SimSun" w:hAnsi="Times New Roman" w:cs="Times New Roman"/>
+                <w:sz w:val="24"/>
+                <w:szCs w:val="24"/>
+              </w:rPr>
+              <w:t xml:space="preserve">á’. </w:t>
             </w:r>
           </w:p>
         </w:tc>
@@ -476,8 +3695,94 @@
             <w:tcW w:w="8640" w:type="dxa"/>
           </w:tcPr>
           <w:p>
-            <w:r>
-              <w:t>Grandmother, Ji HF ’tsi ’ma.</w:t>
+            <w:pPr>
+              <w:rPr>
+                <w:rFonts w:ascii="Times New Roman" w:eastAsia="SimSun" w:hAnsi="Times New Roman" w:cs="Times New Roman"/>
+                <w:sz w:val="24"/>
+                <w:szCs w:val="24"/>
+              </w:rPr>
+            </w:pPr>
+            <w:r>
+              <w:rPr>
+                <w:rFonts w:ascii="Times New Roman" w:eastAsia="SimSun" w:hAnsi="Times New Roman" w:cs="Times New Roman"/>
+                <w:sz w:val="24"/>
+                <w:szCs w:val="24"/>
+              </w:rPr>
+              <w:t>Granddaughter,</w:t>
+            </w:r>
+            <w:r>
+              <w:rPr>
+                <w:rFonts w:ascii="Times New Roman" w:eastAsia="SimSun" w:hAnsi="Times New Roman" w:cs="Times New Roman"/>
+                <w:sz w:val="24"/>
+                <w:szCs w:val="24"/>
+                <w:lang w:eastAsia="zh-CN"/>
+              </w:rPr>
+              <w:t>女</w:t>
+            </w:r>
+            <w:r>
+              <w:rPr>
+                <w:rFonts w:ascii="Times New Roman" w:eastAsia="SimSun" w:hAnsi="Times New Roman" w:cs="Times New Roman"/>
+                <w:sz w:val="24"/>
+                <w:szCs w:val="24"/>
+              </w:rPr>
+              <w:t>孫</w:t>
+            </w:r>
+            <w:r>
+              <w:rPr>
+                <w:rFonts w:ascii="Times New Roman" w:eastAsia="SimSun" w:hAnsi="Times New Roman" w:cs="Times New Roman"/>
+                <w:sz w:val="24"/>
+                <w:szCs w:val="24"/>
+                <w:lang w:eastAsia="zh-CN"/>
+              </w:rPr>
+              <w:t>,</w:t>
+            </w:r>
+            <w:r>
+              <w:rPr>
+                <w:rFonts w:ascii="Times New Roman" w:eastAsia="SimSun" w:hAnsi="Times New Roman" w:cs="Times New Roman"/>
+                <w:sz w:val="24"/>
+                <w:szCs w:val="24"/>
+              </w:rPr>
+              <w:t xml:space="preserve"> </w:t>
+            </w:r>
+            <w:r>
+              <w:rPr>
+                <w:rFonts w:ascii="Times New Roman" w:eastAsia="SimSun" w:hAnsi="Times New Roman" w:cs="Times New Roman"/>
+                <w:sz w:val="24"/>
+                <w:szCs w:val="24"/>
+              </w:rPr>
+              <w:t xml:space="preserve"> </w:t>
+            </w:r>
+            <w:r>
+              <w:rPr>
+                <w:rFonts w:ascii="Times New Roman" w:eastAsia="SimSun" w:hAnsi="Times New Roman" w:cs="Times New Roman"/>
+                <w:sz w:val="24"/>
+                <w:szCs w:val="24"/>
+              </w:rPr>
+              <w:t>‘</w:t>
+            </w:r>
+            <w:r>
+              <w:rPr>
+                <w:rFonts w:ascii="Times New Roman" w:eastAsia="SimSun" w:hAnsi="Times New Roman" w:cs="Times New Roman"/>
+                <w:sz w:val="24"/>
+                <w:szCs w:val="24"/>
+              </w:rPr>
+              <w:t>n</w:t>
+            </w:r>
+            <w:r>
+              <w:rPr>
+                <w:rFonts w:ascii="Times New Roman" w:eastAsia="SimSun" w:hAnsi="Times New Roman" w:cs="Times New Roman"/>
+                <w:sz w:val="24"/>
+                <w:szCs w:val="24"/>
+              </w:rPr>
+              <w:t>ü</w:t>
+            </w:r>
+            <w:r>
+              <w:rPr>
+                <w:rFonts w:ascii="Times New Roman" w:eastAsia="SimSun" w:hAnsi="Times New Roman" w:cs="Times New Roman"/>
+                <w:sz w:val="24"/>
+                <w:szCs w:val="24"/>
+              </w:rPr>
+              <w:t xml:space="preserve"> sun.</w:t>
             </w:r>
           </w:p>
         </w:tc>
@@ -488,8 +3793,137 @@
             <w:tcW w:w="8640" w:type="dxa"/>
           </w:tcPr>
           <w:p>
-            <w:r>
-              <w:t>Grandson, FF -f sun ’tsz.</w:t>
+            <w:pPr>
+              <w:rPr>
+                <w:rFonts w:ascii="Times New Roman" w:eastAsia="SimSun" w:hAnsi="Times New Roman" w:cs="Times New Roman"/>
+                <w:sz w:val="24"/>
+                <w:szCs w:val="24"/>
+              </w:rPr>
+            </w:pPr>
+            <w:r>
+              <w:rPr>
+                <w:rFonts w:ascii="Times New Roman" w:eastAsia="SimSun" w:hAnsi="Times New Roman" w:cs="Times New Roman"/>
+                <w:sz w:val="24"/>
+                <w:szCs w:val="24"/>
+              </w:rPr>
+              <w:t xml:space="preserve">Grandfather, </w:t>
+            </w:r>
+            <w:r>
+              <w:rPr>
+                <w:rFonts w:ascii="Times New Roman" w:eastAsia="SimSun" w:hAnsi="Times New Roman" w:cs="Times New Roman"/>
+                <w:sz w:val="24"/>
+                <w:szCs w:val="24"/>
+                <w:lang w:eastAsia="zh-CN"/>
+              </w:rPr>
+              <w:t xml:space="preserve"> </w:t>
+            </w:r>
+            <w:r>
+              <w:rPr>
+                <w:rFonts w:ascii="Times New Roman" w:eastAsia="SimSun" w:hAnsi="Times New Roman" w:cs="Times New Roman"/>
+                <w:sz w:val="24"/>
+                <w:szCs w:val="24"/>
+                <w:lang w:eastAsia="zh-CN"/>
+              </w:rPr>
+              <w:t>祖父</w:t>
+            </w:r>
+            <w:r>
+              <w:rPr>
+                <w:rFonts w:ascii="Times New Roman" w:eastAsia="SimSun" w:hAnsi="Times New Roman" w:cs="Times New Roman"/>
+                <w:sz w:val="24"/>
+                <w:szCs w:val="24"/>
+                <w:lang w:eastAsia="zh-CN"/>
+              </w:rPr>
+              <w:t xml:space="preserve">, </w:t>
+            </w:r>
+            <w:r>
+              <w:rPr>
+                <w:rFonts w:ascii="Times New Roman" w:eastAsia="SimSun" w:hAnsi="Times New Roman" w:cs="Times New Roman"/>
+                <w:sz w:val="24"/>
+                <w:szCs w:val="24"/>
+              </w:rPr>
+              <w:t>‘</w:t>
+            </w:r>
+            <w:r>
+              <w:rPr>
+                <w:rFonts w:ascii="Times New Roman" w:eastAsia="SimSun" w:hAnsi="Times New Roman" w:cs="Times New Roman"/>
+                <w:sz w:val="24"/>
+                <w:szCs w:val="24"/>
+              </w:rPr>
+              <w:t>ts</w:t>
+            </w:r>
+            <w:r>
+              <w:rPr>
+                <w:rFonts w:ascii="Times New Roman" w:eastAsia="SimSun" w:hAnsi="Times New Roman" w:cs="Times New Roman"/>
+                <w:sz w:val="24"/>
+                <w:szCs w:val="24"/>
+              </w:rPr>
+              <w:t>ú</w:t>
+            </w:r>
+            <w:r>
+              <w:rPr>
+                <w:rFonts w:ascii="Times New Roman" w:eastAsia="SimSun" w:hAnsi="Times New Roman" w:cs="Times New Roman"/>
+                <w:sz w:val="24"/>
+                <w:szCs w:val="24"/>
+              </w:rPr>
+              <w:t xml:space="preserve"> </w:t>
+            </w:r>
+            <w:r>
+              <w:rPr>
+                <w:rFonts w:ascii="Times New Roman" w:eastAsia="SimSun" w:hAnsi="Times New Roman" w:cs="Times New Roman"/>
+                <w:sz w:val="24"/>
+                <w:szCs w:val="24"/>
+              </w:rPr>
+              <w:t>‘</w:t>
+            </w:r>
+            <w:r>
+              <w:rPr>
+                <w:rFonts w:ascii="Times New Roman" w:eastAsia="SimSun" w:hAnsi="Times New Roman" w:cs="Times New Roman"/>
+                <w:sz w:val="24"/>
+                <w:szCs w:val="24"/>
+              </w:rPr>
+              <w:t>v</w:t>
+            </w:r>
+            <w:r>
+              <w:rPr>
+                <w:rFonts w:ascii="Times New Roman" w:eastAsia="SimSun" w:hAnsi="Times New Roman" w:cs="Times New Roman"/>
+                <w:sz w:val="24"/>
+                <w:szCs w:val="24"/>
+              </w:rPr>
+              <w:t>ú</w:t>
+            </w:r>
+            <w:r>
+              <w:rPr>
+                <w:rFonts w:ascii="Times New Roman" w:eastAsia="SimSun" w:hAnsi="Times New Roman" w:cs="Times New Roman"/>
+                <w:sz w:val="24"/>
+                <w:szCs w:val="24"/>
+              </w:rPr>
+              <w:t xml:space="preserve">, </w:t>
+            </w:r>
+            <w:r>
+              <w:rPr>
+                <w:rFonts w:ascii="Times New Roman" w:eastAsia="SimSun" w:hAnsi="Times New Roman" w:cs="Times New Roman"/>
+                <w:sz w:val="24"/>
+                <w:szCs w:val="24"/>
+                <w:lang w:eastAsia="zh-CN"/>
+              </w:rPr>
+              <w:t>公公</w:t>
+            </w:r>
+            <w:r>
+              <w:rPr>
+                <w:rFonts w:ascii="Times New Roman" w:eastAsia="SimSun" w:hAnsi="Times New Roman" w:cs="Times New Roman"/>
+                <w:sz w:val="24"/>
+                <w:szCs w:val="24"/>
+                <w:lang w:eastAsia="zh-CN"/>
+              </w:rPr>
+              <w:t xml:space="preserve">, </w:t>
+            </w:r>
+            <w:r>
+              <w:rPr>
+                <w:rFonts w:ascii="Times New Roman" w:eastAsia="SimSun" w:hAnsi="Times New Roman" w:cs="Times New Roman"/>
+                <w:sz w:val="24"/>
+                <w:szCs w:val="24"/>
+              </w:rPr>
+              <w:t xml:space="preserve">kúng kúng. </w:t>
             </w:r>
           </w:p>
         </w:tc>
@@ -500,8 +3934,95 @@
             <w:tcW w:w="8640" w:type="dxa"/>
           </w:tcPr>
           <w:p>
-            <w:r>
-              <w:t>Grant, (to) FP ’ha, RE IC yung! yan. |</w:t>
+            <w:pPr>
+              <w:rPr>
+                <w:rFonts w:ascii="Times New Roman" w:eastAsia="SimSun" w:hAnsi="Times New Roman" w:cs="Times New Roman"/>
+                <w:sz w:val="24"/>
+                <w:szCs w:val="24"/>
+              </w:rPr>
+            </w:pPr>
+            <w:r>
+              <w:rPr>
+                <w:rFonts w:ascii="Times New Roman" w:eastAsia="SimSun" w:hAnsi="Times New Roman" w:cs="Times New Roman"/>
+                <w:sz w:val="24"/>
+                <w:szCs w:val="24"/>
+              </w:rPr>
+              <w:t>Grandmother,</w:t>
+            </w:r>
+            <w:r>
+              <w:rPr>
+                <w:rFonts w:ascii="Times New Roman" w:eastAsia="SimSun" w:hAnsi="Times New Roman" w:cs="Times New Roman"/>
+                <w:sz w:val="24"/>
+                <w:szCs w:val="24"/>
+                <w:lang w:eastAsia="zh-CN"/>
+              </w:rPr>
+              <w:t xml:space="preserve"> </w:t>
+            </w:r>
+            <w:r>
+              <w:rPr>
+                <w:rFonts w:ascii="Times New Roman" w:eastAsia="SimSun" w:hAnsi="Times New Roman" w:cs="Times New Roman"/>
+                <w:sz w:val="24"/>
+                <w:szCs w:val="24"/>
+                <w:lang w:eastAsia="zh-CN"/>
+              </w:rPr>
+              <w:t>祖母</w:t>
+            </w:r>
+            <w:r>
+              <w:rPr>
+                <w:rFonts w:ascii="Times New Roman" w:eastAsia="SimSun" w:hAnsi="Times New Roman" w:cs="Times New Roman"/>
+                <w:sz w:val="24"/>
+                <w:szCs w:val="24"/>
+                <w:lang w:eastAsia="zh-CN"/>
+              </w:rPr>
+              <w:t xml:space="preserve">, </w:t>
+            </w:r>
+            <w:r>
+              <w:rPr>
+                <w:rFonts w:ascii="Times New Roman" w:eastAsia="SimSun" w:hAnsi="Times New Roman" w:cs="Times New Roman"/>
+                <w:sz w:val="24"/>
+                <w:szCs w:val="24"/>
+              </w:rPr>
+              <w:t xml:space="preserve"> </w:t>
+            </w:r>
+            <w:r>
+              <w:rPr>
+                <w:rFonts w:ascii="Times New Roman" w:eastAsia="SimSun" w:hAnsi="Times New Roman" w:cs="Times New Roman"/>
+                <w:sz w:val="24"/>
+                <w:szCs w:val="24"/>
+              </w:rPr>
+              <w:t>‘</w:t>
+            </w:r>
+            <w:r>
+              <w:rPr>
+                <w:rFonts w:ascii="Times New Roman" w:eastAsia="SimSun" w:hAnsi="Times New Roman" w:cs="Times New Roman"/>
+                <w:sz w:val="24"/>
+                <w:szCs w:val="24"/>
+              </w:rPr>
+              <w:t>ts</w:t>
+            </w:r>
+            <w:r>
+              <w:rPr>
+                <w:rFonts w:ascii="Times New Roman" w:eastAsia="SimSun" w:hAnsi="Times New Roman" w:cs="Times New Roman"/>
+                <w:sz w:val="24"/>
+                <w:szCs w:val="24"/>
+              </w:rPr>
+              <w:t>ú</w:t>
+            </w:r>
+            <w:r>
+              <w:rPr>
+                <w:rFonts w:ascii="Times New Roman" w:eastAsia="SimSun" w:hAnsi="Times New Roman" w:cs="Times New Roman"/>
+                <w:sz w:val="24"/>
+                <w:szCs w:val="24"/>
+              </w:rPr>
+              <w:t xml:space="preserve"> ’m</w:t>
+            </w:r>
+            <w:r>
+              <w:rPr>
+                <w:rFonts w:ascii="Times New Roman" w:eastAsia="SimSun" w:hAnsi="Times New Roman" w:cs="Times New Roman"/>
+                <w:sz w:val="24"/>
+                <w:szCs w:val="24"/>
+              </w:rPr>
+              <w:t>ú.</w:t>
             </w:r>
           </w:p>
         </w:tc>
@@ -512,14 +4033,390 @@
             <w:tcW w:w="8640" w:type="dxa"/>
           </w:tcPr>
           <w:p>
-            <w:r>
-              <w:t>Grapes, a5 ej ba dau, fais beh dau,</w:t>
+            <w:pPr>
+              <w:rPr>
+                <w:rFonts w:ascii="Times New Roman" w:eastAsia="SimSun" w:hAnsi="Times New Roman" w:cs="Times New Roman"/>
+                <w:sz w:val="24"/>
+                <w:szCs w:val="24"/>
+              </w:rPr>
+            </w:pPr>
+            <w:r>
+              <w:rPr>
+                <w:rFonts w:ascii="Times New Roman" w:eastAsia="SimSun" w:hAnsi="Times New Roman" w:cs="Times New Roman"/>
+                <w:sz w:val="24"/>
+                <w:szCs w:val="24"/>
+              </w:rPr>
+              <w:t>Grandson,</w:t>
+            </w:r>
+            <w:r>
+              <w:rPr>
+                <w:rFonts w:ascii="Times New Roman" w:eastAsia="SimSun" w:hAnsi="Times New Roman" w:cs="Times New Roman"/>
+                <w:sz w:val="24"/>
+                <w:szCs w:val="24"/>
+              </w:rPr>
+              <w:t xml:space="preserve"> </w:t>
+            </w:r>
+            <w:r>
+              <w:rPr>
+                <w:rFonts w:ascii="Times New Roman" w:eastAsia="SimSun" w:hAnsi="Times New Roman" w:cs="Times New Roman"/>
+                <w:sz w:val="24"/>
+                <w:szCs w:val="24"/>
+              </w:rPr>
+              <w:t>孫</w:t>
+            </w:r>
+            <w:r>
+              <w:rPr>
+                <w:rFonts w:ascii="Times New Roman" w:eastAsia="SimSun" w:hAnsi="Times New Roman" w:cs="Times New Roman"/>
+                <w:sz w:val="24"/>
+                <w:szCs w:val="24"/>
+                <w:lang w:eastAsia="zh-CN"/>
+              </w:rPr>
+              <w:t>子</w:t>
+            </w:r>
+            <w:r>
+              <w:rPr>
+                <w:rFonts w:ascii="Times New Roman" w:eastAsia="SimSun" w:hAnsi="Times New Roman" w:cs="Times New Roman"/>
+                <w:sz w:val="24"/>
+                <w:szCs w:val="24"/>
+                <w:lang w:eastAsia="zh-CN"/>
+              </w:rPr>
+              <w:t>,</w:t>
+            </w:r>
+            <w:r>
+              <w:rPr>
+                <w:rFonts w:ascii="Times New Roman" w:eastAsia="SimSun" w:hAnsi="Times New Roman" w:cs="Times New Roman"/>
+                <w:sz w:val="24"/>
+                <w:szCs w:val="24"/>
+              </w:rPr>
+              <w:t xml:space="preserve"> sun ’tsz.</w:t>
+            </w:r>
+          </w:p>
+        </w:tc>
+      </w:tr>
+      <w:tr>
+        <w:tc>
+          <w:tcPr>
+            <w:tcW w:w="8640" w:type="dxa"/>
+          </w:tcPr>
+          <w:p>
+            <w:pPr>
+              <w:rPr>
+                <w:rFonts w:ascii="Times New Roman" w:eastAsia="SimSun" w:hAnsi="Times New Roman" w:cs="Times New Roman"/>
+                <w:sz w:val="24"/>
+                <w:szCs w:val="24"/>
+              </w:rPr>
+            </w:pPr>
+            <w:r>
+              <w:rPr>
+                <w:rFonts w:ascii="Times New Roman" w:eastAsia="SimSun" w:hAnsi="Times New Roman" w:cs="Times New Roman"/>
+                <w:sz w:val="24"/>
+                <w:szCs w:val="24"/>
+              </w:rPr>
+              <w:t xml:space="preserve">Grant, (to) </w:t>
+            </w:r>
+            <w:r>
+              <w:rPr>
+                <w:rFonts w:ascii="Times New Roman" w:eastAsia="SimSun" w:hAnsi="Times New Roman" w:cs="Times New Roman"/>
+                <w:sz w:val="24"/>
+                <w:szCs w:val="24"/>
+              </w:rPr>
+              <w:t>許</w:t>
+            </w:r>
+            <w:r>
+              <w:rPr>
+                <w:rFonts w:ascii="Times New Roman" w:eastAsia="SimSun" w:hAnsi="Times New Roman" w:cs="Times New Roman"/>
+                <w:sz w:val="24"/>
+                <w:szCs w:val="24"/>
+                <w:lang w:eastAsia="zh-CN"/>
+              </w:rPr>
+              <w:t xml:space="preserve">, </w:t>
+            </w:r>
+            <w:r>
+              <w:rPr>
+                <w:rFonts w:ascii="Times New Roman" w:eastAsia="SimSun" w:hAnsi="Times New Roman" w:cs="Times New Roman"/>
+                <w:sz w:val="24"/>
+                <w:szCs w:val="24"/>
+              </w:rPr>
+              <w:t>‘</w:t>
+            </w:r>
+            <w:r>
+              <w:rPr>
+                <w:rFonts w:ascii="Times New Roman" w:eastAsia="SimSun" w:hAnsi="Times New Roman" w:cs="Times New Roman"/>
+                <w:sz w:val="24"/>
+                <w:szCs w:val="24"/>
+              </w:rPr>
+              <w:t>h</w:t>
+            </w:r>
+            <w:r>
+              <w:rPr>
+                <w:rFonts w:ascii="Times New Roman" w:eastAsia="SimSun" w:hAnsi="Times New Roman" w:cs="Times New Roman"/>
+                <w:sz w:val="24"/>
+                <w:szCs w:val="24"/>
+              </w:rPr>
+              <w:t>ü</w:t>
+            </w:r>
+            <w:r>
+              <w:rPr>
+                <w:rFonts w:ascii="Times New Roman" w:eastAsia="SimSun" w:hAnsi="Times New Roman" w:cs="Times New Roman"/>
+                <w:sz w:val="24"/>
+                <w:szCs w:val="24"/>
+              </w:rPr>
+              <w:t xml:space="preserve">, </w:t>
+            </w:r>
+            <w:r>
+              <w:rPr>
+                <w:rFonts w:ascii="Times New Roman" w:eastAsia="SimSun" w:hAnsi="Times New Roman" w:cs="Times New Roman"/>
+                <w:sz w:val="24"/>
+                <w:szCs w:val="24"/>
+              </w:rPr>
+              <w:t xml:space="preserve"> </w:t>
+            </w:r>
+            <w:r>
+              <w:rPr>
+                <w:rFonts w:ascii="Times New Roman" w:eastAsia="SimSun" w:hAnsi="Times New Roman" w:cs="Times New Roman"/>
+                <w:sz w:val="24"/>
+                <w:szCs w:val="24"/>
+              </w:rPr>
+              <w:t>應</w:t>
+            </w:r>
+            <w:r>
+              <w:rPr>
+                <w:rFonts w:ascii="Times New Roman" w:eastAsia="SimSun" w:hAnsi="Times New Roman" w:cs="Times New Roman"/>
+                <w:sz w:val="24"/>
+                <w:szCs w:val="24"/>
+                <w:lang w:eastAsia="zh-CN"/>
+              </w:rPr>
+              <w:t>允</w:t>
+            </w:r>
+            <w:r>
+              <w:rPr>
+                <w:rFonts w:ascii="Times New Roman" w:eastAsia="SimSun" w:hAnsi="Times New Roman" w:cs="Times New Roman"/>
+                <w:sz w:val="24"/>
+                <w:szCs w:val="24"/>
+                <w:lang w:eastAsia="zh-CN"/>
+              </w:rPr>
+              <w:t>,</w:t>
+            </w:r>
+            <w:r>
+              <w:rPr>
+                <w:rFonts w:ascii="Times New Roman" w:eastAsia="SimSun" w:hAnsi="Times New Roman" w:cs="Times New Roman"/>
+                <w:sz w:val="24"/>
+                <w:szCs w:val="24"/>
+              </w:rPr>
+              <w:t xml:space="preserve"> yung</w:t>
+            </w:r>
+            <w:r>
+              <w:rPr>
+                <w:rFonts w:ascii="Times New Roman" w:eastAsia="SimSun" w:hAnsi="Times New Roman" w:cs="Times New Roman"/>
+                <w:sz w:val="24"/>
+                <w:szCs w:val="24"/>
+              </w:rPr>
+              <w:t xml:space="preserve">’ </w:t>
+            </w:r>
+            <w:r>
+              <w:rPr>
+                <w:rFonts w:ascii="Times New Roman" w:eastAsia="SimSun" w:hAnsi="Times New Roman" w:cs="Times New Roman"/>
+                <w:sz w:val="24"/>
+                <w:szCs w:val="24"/>
+              </w:rPr>
+              <w:t xml:space="preserve"> </w:t>
+            </w:r>
+            <w:r>
+              <w:rPr>
+                <w:rFonts w:ascii="Times New Roman" w:eastAsia="SimSun" w:hAnsi="Times New Roman" w:cs="Times New Roman"/>
+                <w:sz w:val="24"/>
+                <w:szCs w:val="24"/>
+              </w:rPr>
+              <w:t>‘</w:t>
+            </w:r>
+            <w:r>
+              <w:rPr>
+                <w:rFonts w:ascii="Times New Roman" w:eastAsia="SimSun" w:hAnsi="Times New Roman" w:cs="Times New Roman"/>
+                <w:sz w:val="24"/>
+                <w:szCs w:val="24"/>
+              </w:rPr>
+              <w:t>y</w:t>
+            </w:r>
+            <w:r>
+              <w:rPr>
+                <w:rFonts w:ascii="Times New Roman" w:eastAsia="SimSun" w:hAnsi="Times New Roman" w:cs="Times New Roman"/>
+                <w:sz w:val="24"/>
+                <w:szCs w:val="24"/>
+              </w:rPr>
+              <w:t>ü</w:t>
+            </w:r>
+            <w:r>
+              <w:rPr>
+                <w:rFonts w:ascii="Times New Roman" w:eastAsia="SimSun" w:hAnsi="Times New Roman" w:cs="Times New Roman"/>
+                <w:sz w:val="24"/>
+                <w:szCs w:val="24"/>
+              </w:rPr>
+              <w:t>n</w:t>
+            </w:r>
+            <w:r>
+              <w:rPr>
+                <w:rFonts w:ascii="Times New Roman" w:eastAsia="SimSun" w:hAnsi="Times New Roman" w:cs="Times New Roman"/>
+                <w:sz w:val="24"/>
+                <w:szCs w:val="24"/>
+              </w:rPr>
+              <w:t>,</w:t>
+            </w:r>
+            <w:r>
+              <w:rPr>
+                <w:rFonts w:ascii="Times New Roman" w:eastAsia="SimSun" w:hAnsi="Times New Roman" w:cs="Times New Roman"/>
+                <w:sz w:val="24"/>
+                <w:szCs w:val="24"/>
+                <w:lang w:eastAsia="zh-CN"/>
+              </w:rPr>
+              <w:t xml:space="preserve"> </w:t>
+            </w:r>
+            <w:r>
+              <w:rPr>
+                <w:rFonts w:ascii="Times New Roman" w:eastAsia="SimSun" w:hAnsi="Times New Roman" w:cs="Times New Roman"/>
+                <w:sz w:val="24"/>
+                <w:szCs w:val="24"/>
+                <w:lang w:eastAsia="zh-CN"/>
+              </w:rPr>
+              <w:t>准</w:t>
+            </w:r>
+            <w:r>
+              <w:rPr>
+                <w:rFonts w:ascii="Times New Roman" w:eastAsia="SimSun" w:hAnsi="Times New Roman" w:cs="Times New Roman"/>
+                <w:sz w:val="24"/>
+                <w:szCs w:val="24"/>
+                <w:lang w:eastAsia="zh-CN"/>
+              </w:rPr>
+              <w:t xml:space="preserve">, </w:t>
+            </w:r>
+            <w:r>
+              <w:rPr>
+                <w:rFonts w:ascii="Times New Roman" w:eastAsia="SimSun" w:hAnsi="Times New Roman" w:cs="Times New Roman"/>
+                <w:sz w:val="24"/>
+                <w:szCs w:val="24"/>
+              </w:rPr>
+              <w:t xml:space="preserve"> ‘tsun. </w:t>
+            </w:r>
+          </w:p>
+        </w:tc>
+      </w:tr>
+      <w:tr>
+        <w:tc>
+          <w:tcPr>
+            <w:tcW w:w="8640" w:type="dxa"/>
+          </w:tcPr>
+          <w:p>
+            <w:pPr>
+              <w:rPr>
+                <w:rFonts w:ascii="Times New Roman" w:eastAsia="SimSun" w:hAnsi="Times New Roman" w:cs="Times New Roman"/>
+                <w:sz w:val="24"/>
+                <w:szCs w:val="24"/>
+              </w:rPr>
+            </w:pPr>
+            <w:r>
+              <w:rPr>
+                <w:rFonts w:ascii="Times New Roman" w:eastAsia="SimSun" w:hAnsi="Times New Roman" w:cs="Times New Roman"/>
+                <w:sz w:val="24"/>
+                <w:szCs w:val="24"/>
+              </w:rPr>
+              <w:t xml:space="preserve">Grapes, </w:t>
+            </w:r>
+            <w:r>
+              <w:rPr>
+                <w:rFonts w:ascii="Times New Roman" w:eastAsia="SimSun" w:hAnsi="Times New Roman" w:cs="Times New Roman"/>
+                <w:sz w:val="24"/>
+                <w:szCs w:val="24"/>
+                <w:lang w:eastAsia="zh-CN"/>
+              </w:rPr>
+              <w:t>葡萄</w:t>
+            </w:r>
+            <w:r>
+              <w:rPr>
+                <w:rFonts w:ascii="Times New Roman" w:eastAsia="SimSun" w:hAnsi="Times New Roman" w:cs="Times New Roman"/>
+                <w:sz w:val="24"/>
+                <w:szCs w:val="24"/>
+                <w:lang w:eastAsia="zh-CN"/>
+              </w:rPr>
+              <w:t xml:space="preserve">, </w:t>
+            </w:r>
+            <w:r>
+              <w:rPr>
+                <w:rFonts w:ascii="Times New Roman" w:eastAsia="SimSun" w:hAnsi="Times New Roman" w:cs="Times New Roman"/>
+                <w:sz w:val="24"/>
+                <w:szCs w:val="24"/>
+              </w:rPr>
+              <w:t>b</w:t>
+            </w:r>
+            <w:r>
+              <w:rPr>
+                <w:rFonts w:ascii="Times New Roman" w:eastAsia="SimSun" w:hAnsi="Times New Roman" w:cs="Times New Roman"/>
+                <w:sz w:val="24"/>
+                <w:szCs w:val="24"/>
+              </w:rPr>
+              <w:t>ú</w:t>
+            </w:r>
+            <w:r>
+              <w:rPr>
+                <w:rFonts w:ascii="Times New Roman" w:eastAsia="SimSun" w:hAnsi="Times New Roman" w:cs="Times New Roman"/>
+                <w:sz w:val="24"/>
+                <w:szCs w:val="24"/>
+              </w:rPr>
+              <w:t xml:space="preserve"> dau, </w:t>
+            </w:r>
+            <w:r>
+              <w:rPr>
+                <w:rFonts w:ascii="Times New Roman" w:eastAsia="SimSun" w:hAnsi="Times New Roman" w:cs="Times New Roman"/>
+                <w:sz w:val="24"/>
+                <w:szCs w:val="24"/>
+              </w:rPr>
+              <w:t>荸</w:t>
+            </w:r>
+            <w:r>
+              <w:rPr>
+                <w:rFonts w:ascii="Times New Roman" w:eastAsia="SimSun" w:hAnsi="Times New Roman" w:cs="Times New Roman"/>
+                <w:sz w:val="24"/>
+                <w:szCs w:val="24"/>
+                <w:lang w:eastAsia="zh-CN"/>
+              </w:rPr>
+              <w:t>萄</w:t>
+            </w:r>
+            <w:r>
+              <w:rPr>
+                <w:rFonts w:ascii="Times New Roman" w:eastAsia="SimSun" w:hAnsi="Times New Roman" w:cs="Times New Roman"/>
+                <w:sz w:val="24"/>
+                <w:szCs w:val="24"/>
+                <w:lang w:eastAsia="zh-CN"/>
+              </w:rPr>
+              <w:t>,</w:t>
+            </w:r>
+            <w:r>
+              <w:rPr>
+                <w:rFonts w:ascii="Times New Roman" w:eastAsia="SimSun" w:hAnsi="Times New Roman" w:cs="Times New Roman"/>
+                <w:sz w:val="24"/>
+                <w:szCs w:val="24"/>
+              </w:rPr>
+              <w:t xml:space="preserve"> beh dau</w:t>
+            </w:r>
+            <w:r>
+              <w:rPr>
+                <w:rFonts w:ascii="Times New Roman" w:eastAsia="SimSun" w:hAnsi="Times New Roman" w:cs="Times New Roman"/>
+                <w:sz w:val="24"/>
+                <w:szCs w:val="24"/>
+              </w:rPr>
+              <w:t xml:space="preserve">. </w:t>
             </w:r>
           </w:p>
         </w:tc>
       </w:tr>
     </w:tbl>
-    <w:p/>
+    <w:p>
+      <w:pPr>
+        <w:rPr>
+          <w:rFonts w:ascii="Times New Roman" w:eastAsia="SimSun" w:hAnsi="Times New Roman" w:cs="Times New Roman"/>
+          <w:sz w:val="24"/>
+          <w:szCs w:val="24"/>
+        </w:rPr>
+      </w:pPr>
+    </w:p>
     <w:sectPr>
       <w:pgSz w:w="12240" w:h="15840"/>
       <w:pgMar w:top="1440" w:right="1800" w:bottom="1440" w:left="1800" w:header="720" w:footer="720" w:gutter="0"/>

</xml_diff>